<commit_message>
Post fixed, Fizibiliteti final
</commit_message>
<xml_diff>
--- a/Home Made Documents/Analiza e Fizibilitetit.docx
+++ b/Home Made Documents/Analiza e Fizibilitetit.docx
@@ -3491,6 +3491,17 @@
                 <w:lang w:val="sq-AL" w:eastAsia="sq-AL"/>
               </w:rPr>
             </w:pPr>
+            <w:r>
+              <w:rPr>
+                <w:rFonts w:ascii="Calibri" w:hAnsi="Calibri" w:cs="Calibri"/>
+                <w:b/>
+                <w:bCs/>
+                <w:sz w:val="20"/>
+                <w:szCs w:val="20"/>
+                <w:lang w:val="sq-AL" w:eastAsia="sq-AL"/>
+              </w:rPr>
+              <w:t>4.1</w:t>
+            </w:r>
           </w:p>
         </w:tc>
         <w:tc>
@@ -3517,6 +3528,15 @@
                 <w:lang w:val="sq-AL" w:eastAsia="sq-AL"/>
               </w:rPr>
             </w:pPr>
+            <w:r>
+              <w:rPr>
+                <w:rFonts w:ascii="Calibri" w:hAnsi="Calibri" w:cs="Calibri"/>
+                <w:sz w:val="20"/>
+                <w:szCs w:val="20"/>
+                <w:lang w:val="sq-AL" w:eastAsia="sq-AL"/>
+              </w:rPr>
+              <w:t>Pikat: 3, 5</w:t>
+            </w:r>
           </w:p>
         </w:tc>
         <w:tc>
@@ -3543,6 +3563,15 @@
                 <w:lang w:val="sq-AL" w:eastAsia="sq-AL"/>
               </w:rPr>
             </w:pPr>
+            <w:r>
+              <w:rPr>
+                <w:rFonts w:ascii="Calibri" w:hAnsi="Calibri" w:cs="Calibri"/>
+                <w:sz w:val="20"/>
+                <w:szCs w:val="20"/>
+                <w:lang w:val="sq-AL" w:eastAsia="sq-AL"/>
+              </w:rPr>
+              <w:t>Përmirësime tek pika 3, ndryshim i tërësishëm i pikës 5</w:t>
+            </w:r>
           </w:p>
         </w:tc>
         <w:tc>
@@ -3569,6 +3598,15 @@
                 <w:lang w:val="sq-AL" w:eastAsia="sq-AL"/>
               </w:rPr>
             </w:pPr>
+            <w:r>
+              <w:rPr>
+                <w:rFonts w:ascii="Calibri" w:hAnsi="Calibri" w:cs="Calibri"/>
+                <w:sz w:val="20"/>
+                <w:szCs w:val="20"/>
+                <w:lang w:val="sq-AL" w:eastAsia="sq-AL"/>
+              </w:rPr>
+              <w:t>Saturday, June 10, 2017</w:t>
+            </w:r>
           </w:p>
         </w:tc>
         <w:tc>
@@ -3595,6 +3633,17 @@
                 <w:lang w:val="sq-AL" w:eastAsia="sq-AL"/>
               </w:rPr>
             </w:pPr>
+            <w:r>
+              <w:rPr>
+                <w:rFonts w:ascii="Calibri" w:hAnsi="Calibri" w:cs="Calibri"/>
+                <w:sz w:val="20"/>
+                <w:szCs w:val="20"/>
+                <w:lang w:val="sq-AL" w:eastAsia="sq-AL"/>
+              </w:rPr>
+              <w:t>Rilind Fetoshi</w:t>
+            </w:r>
+            <w:bookmarkStart w:id="1" w:name="_GoBack"/>
+            <w:bookmarkEnd w:id="1"/>
           </w:p>
         </w:tc>
       </w:tr>
@@ -3670,7 +3719,7 @@
         </w:rPr>
         <w:t xml:space="preserve"> </w:t>
       </w:r>
-      <w:bookmarkStart w:id="1" w:name="_Toc482791427"/>
+      <w:bookmarkStart w:id="2" w:name="_Toc482791427"/>
       <w:r>
         <w:rPr>
           <w:lang w:val="sq-AL"/>
@@ -3689,7 +3738,7 @@
         </w:rPr>
         <w:t>Definicionet</w:t>
       </w:r>
-      <w:bookmarkEnd w:id="1"/>
+      <w:bookmarkEnd w:id="2"/>
     </w:p>
     <w:p>
       <w:pPr>
@@ -4600,7 +4649,7 @@
           <w:lang w:val="sq-AL"/>
         </w:rPr>
       </w:pPr>
-      <w:bookmarkStart w:id="2" w:name="_Toc482791428"/>
+      <w:bookmarkStart w:id="3" w:name="_Toc482791428"/>
       <w:r>
         <w:rPr>
           <w:lang w:val="sq-AL"/>
@@ -4633,1742 +4682,1742 @@
           <w:lang w:val="sq-AL"/>
         </w:rPr>
         <w:t>rojektin</w:t>
-      </w:r>
-      <w:bookmarkEnd w:id="2"/>
-    </w:p>
-    <w:p>
-      <w:pPr>
-        <w:spacing w:after="39" w:line="360" w:lineRule="auto"/>
-        <w:ind w:left="730"/>
-        <w:rPr>
-          <w:lang w:val="sq-AL"/>
-        </w:rPr>
-      </w:pPr>
-      <w:r>
-        <w:rPr>
-          <w:lang w:val="sq-AL"/>
-        </w:rPr>
-        <w:t>Sipas statistikave</w:t>
-      </w:r>
-      <w:r>
-        <w:rPr>
-          <w:lang w:val="sq-AL"/>
-        </w:rPr>
-        <w:t xml:space="preserve"> </w:t>
-      </w:r>
-      <w:r>
-        <w:rPr>
-          <w:lang w:val="sq-AL"/>
-        </w:rPr>
-        <w:t>ë</w:t>
-      </w:r>
-      <w:r>
-        <w:rPr>
-          <w:lang w:val="sq-AL"/>
-        </w:rPr>
-        <w:t>sht</w:t>
-      </w:r>
-      <w:r>
-        <w:rPr>
-          <w:lang w:val="sq-AL"/>
-        </w:rPr>
-        <w:t>ë</w:t>
-      </w:r>
-      <w:r>
-        <w:rPr>
-          <w:lang w:val="sq-AL"/>
-        </w:rPr>
-        <w:t xml:space="preserve"> v</w:t>
-      </w:r>
-      <w:r>
-        <w:rPr>
-          <w:lang w:val="sq-AL"/>
-        </w:rPr>
-        <w:t>ë</w:t>
-      </w:r>
-      <w:r>
-        <w:rPr>
-          <w:lang w:val="sq-AL"/>
-        </w:rPr>
-        <w:t>rtetuar se rreth 70</w:t>
-      </w:r>
-      <w:r>
-        <w:rPr>
-          <w:lang w:val="sq-AL"/>
-        </w:rPr>
-        <w:t>.01</w:t>
-      </w:r>
-      <w:r>
-        <w:rPr>
-          <w:lang w:val="sq-AL"/>
-        </w:rPr>
-        <w:t>% e njer</w:t>
-      </w:r>
-      <w:r>
-        <w:rPr>
-          <w:lang w:val="sq-AL"/>
-        </w:rPr>
-        <w:t>ë</w:t>
-      </w:r>
-      <w:r>
-        <w:rPr>
-          <w:lang w:val="sq-AL"/>
-        </w:rPr>
-        <w:t>zve</w:t>
-      </w:r>
-      <w:r>
-        <w:rPr>
-          <w:lang w:val="sq-AL"/>
-        </w:rPr>
-        <w:t xml:space="preserve"> n</w:t>
-      </w:r>
-      <w:r>
-        <w:rPr>
-          <w:lang w:val="sq-AL"/>
-        </w:rPr>
-        <w:t>ë</w:t>
-      </w:r>
-      <w:r>
-        <w:rPr>
-          <w:lang w:val="sq-AL"/>
-        </w:rPr>
-        <w:t xml:space="preserve"> Evrop</w:t>
-      </w:r>
-      <w:r>
-        <w:rPr>
-          <w:lang w:val="sq-AL"/>
-        </w:rPr>
-        <w:t>ë</w:t>
-      </w:r>
-      <w:r>
-        <w:rPr>
-          <w:lang w:val="sq-AL"/>
-        </w:rPr>
-        <w:t xml:space="preserve"> t</w:t>
-      </w:r>
-      <w:r>
-        <w:rPr>
-          <w:lang w:val="sq-AL"/>
-        </w:rPr>
-        <w:t>ë</w:t>
-      </w:r>
-      <w:r>
-        <w:rPr>
-          <w:lang w:val="sq-AL"/>
-        </w:rPr>
-        <w:t xml:space="preserve"> grup moshave 20-64 vjet jan</w:t>
-      </w:r>
-      <w:r>
-        <w:rPr>
-          <w:lang w:val="sq-AL"/>
-        </w:rPr>
-        <w:t>ë</w:t>
-      </w:r>
-      <w:r>
-        <w:rPr>
-          <w:lang w:val="sq-AL"/>
-        </w:rPr>
-        <w:t xml:space="preserve"> t</w:t>
-      </w:r>
-      <w:r>
-        <w:rPr>
-          <w:lang w:val="sq-AL"/>
-        </w:rPr>
-        <w:t>ë</w:t>
-      </w:r>
-      <w:r>
-        <w:rPr>
-          <w:lang w:val="sq-AL"/>
-        </w:rPr>
-        <w:t xml:space="preserve"> pun</w:t>
-      </w:r>
-      <w:r>
-        <w:rPr>
-          <w:lang w:val="sq-AL"/>
-        </w:rPr>
-        <w:t>ë</w:t>
-      </w:r>
-      <w:r>
-        <w:rPr>
-          <w:lang w:val="sq-AL"/>
-        </w:rPr>
-        <w:t>suar</w:t>
-      </w:r>
-      <w:r>
-        <w:rPr>
-          <w:lang w:val="sq-AL"/>
-        </w:rPr>
-        <w:t xml:space="preserve"> dhe </w:t>
-      </w:r>
-      <w:r>
-        <w:rPr>
-          <w:lang w:val="sq-AL"/>
-        </w:rPr>
-        <w:t>shumica prej k</w:t>
-      </w:r>
-      <w:r>
-        <w:rPr>
-          <w:lang w:val="sq-AL"/>
-        </w:rPr>
-        <w:t>ë</w:t>
-      </w:r>
-      <w:r>
-        <w:rPr>
-          <w:lang w:val="sq-AL"/>
-        </w:rPr>
-        <w:t>tyre orarin e pun</w:t>
-      </w:r>
-      <w:r>
-        <w:rPr>
-          <w:lang w:val="sq-AL"/>
-        </w:rPr>
-        <w:t>ë</w:t>
-      </w:r>
-      <w:r>
-        <w:rPr>
-          <w:lang w:val="sq-AL"/>
-        </w:rPr>
-        <w:t>s e kan</w:t>
-      </w:r>
-      <w:r>
-        <w:rPr>
-          <w:lang w:val="sq-AL"/>
-        </w:rPr>
-        <w:t>ë</w:t>
-      </w:r>
-      <w:r>
-        <w:rPr>
-          <w:lang w:val="sq-AL"/>
-        </w:rPr>
-        <w:t xml:space="preserve"> paradite</w:t>
-      </w:r>
-      <w:r>
-        <w:rPr>
-          <w:lang w:val="sq-AL"/>
-        </w:rPr>
-        <w:t xml:space="preserve"> gj</w:t>
-      </w:r>
-      <w:r>
-        <w:rPr>
-          <w:lang w:val="sq-AL"/>
-        </w:rPr>
-        <w:t>ë</w:t>
-      </w:r>
-      <w:r>
-        <w:rPr>
-          <w:lang w:val="sq-AL"/>
-        </w:rPr>
-        <w:t xml:space="preserve"> q</w:t>
-      </w:r>
-      <w:r>
-        <w:rPr>
-          <w:lang w:val="sq-AL"/>
-        </w:rPr>
-        <w:t>ë</w:t>
-      </w:r>
-      <w:r>
-        <w:rPr>
-          <w:lang w:val="sq-AL"/>
-        </w:rPr>
-        <w:t xml:space="preserve"> u limiton koh</w:t>
-      </w:r>
-      <w:r>
-        <w:rPr>
-          <w:lang w:val="sq-AL"/>
-        </w:rPr>
-        <w:t>ë</w:t>
-      </w:r>
-      <w:r>
-        <w:rPr>
-          <w:lang w:val="sq-AL"/>
-        </w:rPr>
-        <w:t>n e lir</w:t>
-      </w:r>
-      <w:r>
-        <w:rPr>
-          <w:lang w:val="sq-AL"/>
-        </w:rPr>
-        <w:t>ë</w:t>
-      </w:r>
-      <w:r>
-        <w:rPr>
-          <w:lang w:val="sq-AL"/>
-        </w:rPr>
-        <w:t xml:space="preserve"> </w:t>
-      </w:r>
-      <w:r>
-        <w:rPr>
-          <w:lang w:val="sq-AL"/>
-        </w:rPr>
-        <w:t>kësaj</w:t>
-      </w:r>
-      <w:r>
-        <w:rPr>
-          <w:lang w:val="sq-AL"/>
-        </w:rPr>
-        <w:t xml:space="preserve"> kategorie t</w:t>
-      </w:r>
-      <w:r>
-        <w:rPr>
-          <w:lang w:val="sq-AL"/>
-        </w:rPr>
-        <w:t>ë</w:t>
-      </w:r>
-      <w:r>
-        <w:rPr>
-          <w:lang w:val="sq-AL"/>
-        </w:rPr>
-        <w:t xml:space="preserve"> njer</w:t>
-      </w:r>
-      <w:r>
-        <w:rPr>
-          <w:lang w:val="sq-AL"/>
-        </w:rPr>
-        <w:t>ë</w:t>
-      </w:r>
-      <w:r>
-        <w:rPr>
-          <w:lang w:val="sq-AL"/>
-        </w:rPr>
-        <w:t>zve</w:t>
-      </w:r>
-      <w:r>
-        <w:rPr>
-          <w:lang w:val="sq-AL"/>
-        </w:rPr>
-        <w:t xml:space="preserve">. </w:t>
-      </w:r>
-      <w:r>
-        <w:rPr>
-          <w:lang w:val="sq-AL"/>
-        </w:rPr>
-        <w:t>M</w:t>
-      </w:r>
-      <w:r>
-        <w:rPr>
-          <w:lang w:val="sq-AL"/>
-        </w:rPr>
-        <w:t>ë</w:t>
-      </w:r>
-      <w:r>
-        <w:rPr>
-          <w:lang w:val="sq-AL"/>
-        </w:rPr>
-        <w:t xml:space="preserve"> pastaj statistikat tregojn</w:t>
-      </w:r>
-      <w:r>
-        <w:rPr>
-          <w:lang w:val="sq-AL"/>
-        </w:rPr>
-        <w:t>ë</w:t>
-      </w:r>
-      <w:r>
-        <w:rPr>
-          <w:lang w:val="sq-AL"/>
-        </w:rPr>
-        <w:t xml:space="preserve"> se rreth 30% e popullsis</w:t>
-      </w:r>
-      <w:r>
-        <w:rPr>
-          <w:lang w:val="sq-AL"/>
-        </w:rPr>
-        <w:t>ë</w:t>
-      </w:r>
-      <w:r>
-        <w:rPr>
-          <w:lang w:val="sq-AL"/>
-        </w:rPr>
-        <w:t xml:space="preserve"> Evropiane jan</w:t>
-      </w:r>
-      <w:r>
-        <w:rPr>
-          <w:lang w:val="sq-AL"/>
-        </w:rPr>
-        <w:t>ë</w:t>
-      </w:r>
-      <w:r>
-        <w:rPr>
-          <w:lang w:val="sq-AL"/>
-        </w:rPr>
-        <w:t xml:space="preserve"> student</w:t>
-      </w:r>
-      <w:r>
-        <w:rPr>
-          <w:lang w:val="sq-AL"/>
-        </w:rPr>
-        <w:t>ë</w:t>
-      </w:r>
-      <w:r>
-        <w:rPr>
-          <w:lang w:val="sq-AL"/>
-        </w:rPr>
-        <w:t xml:space="preserve">. </w:t>
-      </w:r>
-      <w:r>
-        <w:rPr>
-          <w:lang w:val="sq-AL"/>
-        </w:rPr>
-        <w:t xml:space="preserve">Studentët zakonisht duhet të </w:t>
-      </w:r>
-      <w:r>
-        <w:rPr>
-          <w:lang w:val="sq-AL"/>
-        </w:rPr>
-        <w:t>ud</w:t>
-      </w:r>
-      <w:r>
-        <w:rPr>
-          <w:lang w:val="sq-AL"/>
-        </w:rPr>
-        <w:t>h</w:t>
-      </w:r>
-      <w:r>
-        <w:rPr>
-          <w:lang w:val="sq-AL"/>
-        </w:rPr>
-        <w:t>ë</w:t>
-      </w:r>
-      <w:r>
-        <w:rPr>
-          <w:lang w:val="sq-AL"/>
-        </w:rPr>
-        <w:t>tojnë nëpër qytete tjera dhe kanë të ardhura relativisht të vogla gjë që</w:t>
-      </w:r>
-      <w:r>
-        <w:rPr>
-          <w:lang w:val="sq-AL"/>
-        </w:rPr>
-        <w:t xml:space="preserve"> i</w:t>
-      </w:r>
-      <w:r>
-        <w:rPr>
-          <w:lang w:val="sq-AL"/>
-        </w:rPr>
-        <w:t>u obligon gjetjen e një pune të pjesshme me një rrogë simbolike.</w:t>
-      </w:r>
-      <w:r>
-        <w:rPr>
-          <w:lang w:val="sq-AL"/>
-        </w:rPr>
-        <w:t xml:space="preserve"> </w:t>
-      </w:r>
-      <w:r>
-        <w:rPr>
-          <w:lang w:val="sq-AL"/>
-        </w:rPr>
-        <w:t>Shumica e k</w:t>
-      </w:r>
-      <w:r>
-        <w:rPr>
-          <w:lang w:val="sq-AL"/>
-        </w:rPr>
-        <w:t>ë</w:t>
-      </w:r>
-      <w:r>
-        <w:rPr>
-          <w:lang w:val="sq-AL"/>
-        </w:rPr>
-        <w:t xml:space="preserve">tyre </w:t>
-      </w:r>
-      <w:r>
-        <w:rPr>
-          <w:lang w:val="sq-AL"/>
-        </w:rPr>
-        <w:t>personave</w:t>
-      </w:r>
-      <w:r>
-        <w:rPr>
-          <w:lang w:val="sq-AL"/>
-        </w:rPr>
-        <w:t xml:space="preserve"> </w:t>
-      </w:r>
-      <w:r>
-        <w:rPr>
-          <w:lang w:val="sq-AL"/>
-        </w:rPr>
-        <w:t>t</w:t>
-      </w:r>
-      <w:r>
-        <w:rPr>
-          <w:lang w:val="sq-AL"/>
-        </w:rPr>
-        <w:t>ë</w:t>
-      </w:r>
-      <w:r>
-        <w:rPr>
-          <w:lang w:val="sq-AL"/>
-        </w:rPr>
-        <w:t xml:space="preserve"> lartp</w:t>
-      </w:r>
-      <w:r>
-        <w:rPr>
-          <w:lang w:val="sq-AL"/>
-        </w:rPr>
-        <w:t>ë</w:t>
-      </w:r>
-      <w:r>
-        <w:rPr>
-          <w:lang w:val="sq-AL"/>
-        </w:rPr>
-        <w:t xml:space="preserve">rmendur </w:t>
-      </w:r>
-      <w:r>
-        <w:rPr>
-          <w:lang w:val="sq-AL"/>
-        </w:rPr>
-        <w:t>pjes</w:t>
-      </w:r>
-      <w:r>
-        <w:rPr>
-          <w:lang w:val="sq-AL"/>
-        </w:rPr>
-        <w:t>ë</w:t>
-      </w:r>
-      <w:r>
-        <w:rPr>
-          <w:lang w:val="sq-AL"/>
-        </w:rPr>
-        <w:t>n m</w:t>
-      </w:r>
-      <w:r>
-        <w:rPr>
-          <w:lang w:val="sq-AL"/>
-        </w:rPr>
-        <w:t>ë</w:t>
-      </w:r>
-      <w:r>
-        <w:rPr>
-          <w:lang w:val="sq-AL"/>
-        </w:rPr>
-        <w:t xml:space="preserve"> t</w:t>
-      </w:r>
-      <w:r>
-        <w:rPr>
-          <w:lang w:val="sq-AL"/>
-        </w:rPr>
-        <w:t>ë</w:t>
-      </w:r>
-      <w:r>
-        <w:rPr>
-          <w:lang w:val="sq-AL"/>
-        </w:rPr>
-        <w:t xml:space="preserve"> madhe t</w:t>
-      </w:r>
-      <w:r>
-        <w:rPr>
-          <w:lang w:val="sq-AL"/>
-        </w:rPr>
-        <w:t>ë</w:t>
-      </w:r>
-      <w:r>
-        <w:rPr>
-          <w:lang w:val="sq-AL"/>
-        </w:rPr>
-        <w:t xml:space="preserve"> dit</w:t>
-      </w:r>
-      <w:r>
-        <w:rPr>
-          <w:lang w:val="sq-AL"/>
-        </w:rPr>
-        <w:t>ë</w:t>
-      </w:r>
-      <w:r>
-        <w:rPr>
-          <w:lang w:val="sq-AL"/>
-        </w:rPr>
-        <w:t xml:space="preserve">s e </w:t>
-      </w:r>
-      <w:r>
-        <w:rPr>
-          <w:lang w:val="sq-AL"/>
-        </w:rPr>
-        <w:t>kalojnë</w:t>
-      </w:r>
-      <w:r>
-        <w:rPr>
-          <w:lang w:val="sq-AL"/>
-        </w:rPr>
-        <w:t xml:space="preserve"> jash</w:t>
-      </w:r>
-      <w:r>
-        <w:rPr>
-          <w:lang w:val="sq-AL"/>
-        </w:rPr>
-        <w:t>t</w:t>
-      </w:r>
-      <w:r>
-        <w:rPr>
-          <w:lang w:val="sq-AL"/>
-        </w:rPr>
-        <w:t>ë</w:t>
-      </w:r>
-      <w:r>
-        <w:rPr>
-          <w:lang w:val="sq-AL"/>
-        </w:rPr>
-        <w:t xml:space="preserve"> sht</w:t>
-      </w:r>
-      <w:r>
-        <w:rPr>
-          <w:lang w:val="sq-AL"/>
-        </w:rPr>
-        <w:t>ë</w:t>
-      </w:r>
-      <w:r>
-        <w:rPr>
-          <w:lang w:val="sq-AL"/>
-        </w:rPr>
-        <w:t>pis</w:t>
-      </w:r>
-      <w:r>
-        <w:rPr>
-          <w:lang w:val="sq-AL"/>
-        </w:rPr>
-        <w:t>ë</w:t>
-      </w:r>
-      <w:r>
-        <w:rPr>
-          <w:lang w:val="sq-AL"/>
-        </w:rPr>
-        <w:t xml:space="preserve"> nd</w:t>
-      </w:r>
-      <w:r>
-        <w:rPr>
-          <w:lang w:val="sq-AL"/>
-        </w:rPr>
-        <w:t>ë</w:t>
-      </w:r>
-      <w:r>
-        <w:rPr>
-          <w:lang w:val="sq-AL"/>
-        </w:rPr>
-        <w:t>rsa 2/3 e sht</w:t>
-      </w:r>
-      <w:r>
-        <w:rPr>
-          <w:lang w:val="sq-AL"/>
-        </w:rPr>
-        <w:t>ë</w:t>
-      </w:r>
-      <w:r>
-        <w:rPr>
-          <w:lang w:val="sq-AL"/>
-        </w:rPr>
-        <w:t>pive kan</w:t>
-      </w:r>
-      <w:r>
-        <w:rPr>
-          <w:lang w:val="sq-AL"/>
-        </w:rPr>
-        <w:t>ë</w:t>
-      </w:r>
-      <w:r>
-        <w:rPr>
-          <w:lang w:val="sq-AL"/>
-        </w:rPr>
-        <w:t xml:space="preserve"> 1 ose 2 an</w:t>
-      </w:r>
-      <w:r>
-        <w:rPr>
-          <w:lang w:val="sq-AL"/>
-        </w:rPr>
-        <w:t>ë</w:t>
-      </w:r>
-      <w:r>
-        <w:rPr>
-          <w:lang w:val="sq-AL"/>
-        </w:rPr>
-        <w:t>tar. Pastaj</w:t>
-      </w:r>
-      <w:r>
-        <w:rPr>
-          <w:lang w:val="sq-AL"/>
-        </w:rPr>
-        <w:t xml:space="preserve"> nj</w:t>
-      </w:r>
-      <w:r>
-        <w:rPr>
-          <w:lang w:val="sq-AL"/>
-        </w:rPr>
-        <w:t>ë</w:t>
-      </w:r>
-      <w:r>
-        <w:rPr>
-          <w:lang w:val="sq-AL"/>
-        </w:rPr>
-        <w:t xml:space="preserve"> pjes</w:t>
-      </w:r>
-      <w:r>
-        <w:rPr>
-          <w:lang w:val="sq-AL"/>
-        </w:rPr>
-        <w:t>ë</w:t>
-      </w:r>
-      <w:r>
-        <w:rPr>
-          <w:lang w:val="sq-AL"/>
-        </w:rPr>
-        <w:t xml:space="preserve"> e shoq</w:t>
-      </w:r>
-      <w:r>
-        <w:rPr>
-          <w:lang w:val="sq-AL"/>
-        </w:rPr>
-        <w:t>ë</w:t>
-      </w:r>
-      <w:r>
-        <w:rPr>
-          <w:lang w:val="sq-AL"/>
-        </w:rPr>
-        <w:t>ris</w:t>
-      </w:r>
-      <w:r>
-        <w:rPr>
-          <w:lang w:val="sq-AL"/>
-        </w:rPr>
-        <w:t>ë</w:t>
-      </w:r>
-      <w:r>
-        <w:rPr>
-          <w:lang w:val="sq-AL"/>
-        </w:rPr>
-        <w:t xml:space="preserve"> </w:t>
-      </w:r>
-      <w:r>
-        <w:rPr>
-          <w:lang w:val="sq-AL"/>
-        </w:rPr>
-        <w:t>ë</w:t>
-      </w:r>
-      <w:r>
-        <w:rPr>
-          <w:lang w:val="sq-AL"/>
-        </w:rPr>
-        <w:t>sht</w:t>
-      </w:r>
-      <w:r>
-        <w:rPr>
-          <w:lang w:val="sq-AL"/>
-        </w:rPr>
-        <w:t>ë</w:t>
-      </w:r>
-      <w:r>
-        <w:rPr>
-          <w:lang w:val="sq-AL"/>
-        </w:rPr>
-        <w:t xml:space="preserve"> e </w:t>
-      </w:r>
-      <w:r>
-        <w:rPr>
-          <w:lang w:val="sq-AL"/>
-        </w:rPr>
-        <w:t>pensionuar</w:t>
-      </w:r>
-      <w:r>
-        <w:rPr>
-          <w:lang w:val="sq-AL"/>
-        </w:rPr>
-        <w:t xml:space="preserve"> dhe me nevoja t</w:t>
-      </w:r>
-      <w:r>
-        <w:rPr>
-          <w:lang w:val="sq-AL"/>
-        </w:rPr>
-        <w:t>ë</w:t>
-      </w:r>
-      <w:r>
-        <w:rPr>
-          <w:lang w:val="sq-AL"/>
-        </w:rPr>
-        <w:t xml:space="preserve">  shumta. Femrat n</w:t>
-      </w:r>
-      <w:r>
-        <w:rPr>
-          <w:lang w:val="sq-AL"/>
-        </w:rPr>
-        <w:t>ë</w:t>
-      </w:r>
-      <w:r>
-        <w:rPr>
-          <w:lang w:val="sq-AL"/>
-        </w:rPr>
-        <w:t xml:space="preserve"> krahasim me </w:t>
-      </w:r>
-      <w:r>
-        <w:rPr>
-          <w:lang w:val="sq-AL"/>
-        </w:rPr>
-        <w:t>meshkujt</w:t>
-      </w:r>
-      <w:r>
-        <w:rPr>
-          <w:lang w:val="sq-AL"/>
-        </w:rPr>
-        <w:t xml:space="preserve"> kan</w:t>
-      </w:r>
-      <w:r>
-        <w:rPr>
-          <w:lang w:val="sq-AL"/>
-        </w:rPr>
-        <w:t>ë</w:t>
-      </w:r>
-      <w:r>
-        <w:rPr>
-          <w:lang w:val="sq-AL"/>
-        </w:rPr>
-        <w:t xml:space="preserve"> nivel m</w:t>
-      </w:r>
-      <w:r>
-        <w:rPr>
-          <w:lang w:val="sq-AL"/>
-        </w:rPr>
-        <w:t>ë</w:t>
-      </w:r>
-      <w:r>
-        <w:rPr>
-          <w:lang w:val="sq-AL"/>
-        </w:rPr>
-        <w:t xml:space="preserve"> t</w:t>
-      </w:r>
-      <w:r>
-        <w:rPr>
-          <w:lang w:val="sq-AL"/>
-        </w:rPr>
-        <w:t>ë</w:t>
-      </w:r>
-      <w:r>
-        <w:rPr>
-          <w:lang w:val="sq-AL"/>
-        </w:rPr>
-        <w:t xml:space="preserve"> ul</w:t>
-      </w:r>
-      <w:r>
-        <w:rPr>
-          <w:lang w:val="sq-AL"/>
-        </w:rPr>
-        <w:t>ë</w:t>
-      </w:r>
-      <w:r>
-        <w:rPr>
-          <w:lang w:val="sq-AL"/>
-        </w:rPr>
-        <w:t>t t</w:t>
-      </w:r>
-      <w:r>
-        <w:rPr>
-          <w:lang w:val="sq-AL"/>
-        </w:rPr>
-        <w:t>ë</w:t>
-      </w:r>
-      <w:r>
-        <w:rPr>
-          <w:lang w:val="sq-AL"/>
-        </w:rPr>
-        <w:t xml:space="preserve"> </w:t>
-      </w:r>
-      <w:r>
-        <w:rPr>
-          <w:lang w:val="sq-AL"/>
-        </w:rPr>
-        <w:t>punësimit</w:t>
-      </w:r>
-      <w:r>
-        <w:rPr>
-          <w:lang w:val="sq-AL"/>
-        </w:rPr>
-        <w:t xml:space="preserve">. </w:t>
-      </w:r>
-      <w:r>
-        <w:rPr>
-          <w:lang w:val="sq-AL"/>
-        </w:rPr>
-        <w:t>Femrat e papun</w:t>
-      </w:r>
-      <w:r>
-        <w:rPr>
-          <w:lang w:val="sq-AL"/>
-        </w:rPr>
-        <w:t>ë</w:t>
-      </w:r>
-      <w:r>
-        <w:rPr>
-          <w:lang w:val="sq-AL"/>
-        </w:rPr>
-        <w:t>suara zakonisht jan</w:t>
-      </w:r>
-      <w:r>
-        <w:rPr>
-          <w:lang w:val="sq-AL"/>
-        </w:rPr>
-        <w:t>ë</w:t>
-      </w:r>
-      <w:r>
-        <w:rPr>
-          <w:lang w:val="sq-AL"/>
-        </w:rPr>
-        <w:t xml:space="preserve"> amvise dhe nuk </w:t>
-      </w:r>
-      <w:r>
-        <w:rPr>
-          <w:lang w:val="sq-AL"/>
-        </w:rPr>
-        <w:t>kanë</w:t>
-      </w:r>
-      <w:r>
-        <w:rPr>
-          <w:lang w:val="sq-AL"/>
-        </w:rPr>
-        <w:t xml:space="preserve"> se si t</w:t>
-      </w:r>
-      <w:r>
-        <w:rPr>
-          <w:lang w:val="sq-AL"/>
-        </w:rPr>
-        <w:t>ë</w:t>
-      </w:r>
-      <w:r>
-        <w:rPr>
-          <w:lang w:val="sq-AL"/>
-        </w:rPr>
-        <w:t xml:space="preserve"> p</w:t>
-      </w:r>
-      <w:r>
-        <w:rPr>
-          <w:lang w:val="sq-AL"/>
-        </w:rPr>
-        <w:t>ë</w:t>
-      </w:r>
-      <w:r>
-        <w:rPr>
-          <w:lang w:val="sq-AL"/>
-        </w:rPr>
-        <w:t>rfitojn</w:t>
-      </w:r>
-      <w:r>
-        <w:rPr>
-          <w:lang w:val="sq-AL"/>
-        </w:rPr>
-        <w:t>ë</w:t>
-      </w:r>
-      <w:r>
-        <w:rPr>
-          <w:lang w:val="sq-AL"/>
-        </w:rPr>
-        <w:t xml:space="preserve"> nj</w:t>
-      </w:r>
-      <w:r>
-        <w:rPr>
-          <w:lang w:val="sq-AL"/>
-        </w:rPr>
-        <w:t>ë</w:t>
-      </w:r>
-      <w:r>
-        <w:rPr>
-          <w:lang w:val="sq-AL"/>
-        </w:rPr>
-        <w:t xml:space="preserve"> shum</w:t>
-      </w:r>
-      <w:r>
-        <w:rPr>
-          <w:lang w:val="sq-AL"/>
-        </w:rPr>
-        <w:t>ë</w:t>
-      </w:r>
-      <w:r>
-        <w:rPr>
-          <w:lang w:val="sq-AL"/>
-        </w:rPr>
-        <w:t xml:space="preserve"> t</w:t>
-      </w:r>
-      <w:r>
-        <w:rPr>
-          <w:lang w:val="sq-AL"/>
-        </w:rPr>
-        <w:t>ë</w:t>
-      </w:r>
-      <w:r>
-        <w:rPr>
-          <w:lang w:val="sq-AL"/>
-        </w:rPr>
-        <w:t xml:space="preserve"> t</w:t>
-      </w:r>
-      <w:r>
-        <w:rPr>
-          <w:lang w:val="sq-AL"/>
-        </w:rPr>
-        <w:t>ë</w:t>
-      </w:r>
-      <w:r>
-        <w:rPr>
-          <w:lang w:val="sq-AL"/>
-        </w:rPr>
-        <w:t xml:space="preserve"> hollave. </w:t>
-      </w:r>
-    </w:p>
-    <w:p>
-      <w:pPr>
-        <w:spacing w:after="39" w:line="360" w:lineRule="auto"/>
-        <w:ind w:left="730"/>
-        <w:rPr>
-          <w:lang w:val="sq-AL"/>
-        </w:rPr>
-      </w:pPr>
-      <w:r>
-        <w:rPr>
-          <w:lang w:val="sq-AL"/>
-        </w:rPr>
-        <w:t>Ideale do t</w:t>
-      </w:r>
-      <w:r>
-        <w:rPr>
-          <w:lang w:val="sq-AL"/>
-        </w:rPr>
-        <w:t>ë</w:t>
-      </w:r>
-      <w:r>
-        <w:rPr>
-          <w:lang w:val="sq-AL"/>
-        </w:rPr>
-        <w:t xml:space="preserve"> ishte sikur t</w:t>
-      </w:r>
-      <w:r>
-        <w:rPr>
-          <w:lang w:val="sq-AL"/>
-        </w:rPr>
-        <w:t>ë</w:t>
-      </w:r>
-      <w:r>
-        <w:rPr>
-          <w:lang w:val="sq-AL"/>
-        </w:rPr>
-        <w:t xml:space="preserve"> ofroheshin sh</w:t>
-      </w:r>
-      <w:r>
-        <w:rPr>
-          <w:lang w:val="sq-AL"/>
-        </w:rPr>
-        <w:t>ë</w:t>
-      </w:r>
-      <w:r>
-        <w:rPr>
-          <w:lang w:val="sq-AL"/>
-        </w:rPr>
-        <w:t>rbime sht</w:t>
-      </w:r>
-      <w:r>
-        <w:rPr>
-          <w:lang w:val="sq-AL"/>
-        </w:rPr>
-        <w:t>ë</w:t>
-      </w:r>
-      <w:r>
-        <w:rPr>
-          <w:lang w:val="sq-AL"/>
-        </w:rPr>
-        <w:t>piake p</w:t>
-      </w:r>
-      <w:r>
-        <w:rPr>
-          <w:lang w:val="sq-AL"/>
-        </w:rPr>
-        <w:t>ë</w:t>
-      </w:r>
-      <w:r>
-        <w:rPr>
-          <w:lang w:val="sq-AL"/>
-        </w:rPr>
-        <w:t>r njer</w:t>
-      </w:r>
-      <w:r>
-        <w:rPr>
-          <w:lang w:val="sq-AL"/>
-        </w:rPr>
-        <w:t>ë</w:t>
-      </w:r>
-      <w:r>
-        <w:rPr>
-          <w:lang w:val="sq-AL"/>
-        </w:rPr>
-        <w:t>zit q</w:t>
-      </w:r>
-      <w:r>
-        <w:rPr>
-          <w:lang w:val="sq-AL"/>
-        </w:rPr>
-        <w:t>ë</w:t>
-      </w:r>
-      <w:r>
-        <w:rPr>
-          <w:lang w:val="sq-AL"/>
-        </w:rPr>
-        <w:t xml:space="preserve"> punojn</w:t>
-      </w:r>
-      <w:r>
-        <w:rPr>
-          <w:lang w:val="sq-AL"/>
-        </w:rPr>
-        <w:t>ë</w:t>
-      </w:r>
-      <w:r>
-        <w:rPr>
-          <w:lang w:val="sq-AL"/>
-        </w:rPr>
-        <w:t>, nd</w:t>
-      </w:r>
-      <w:r>
-        <w:rPr>
-          <w:lang w:val="sq-AL"/>
-        </w:rPr>
-        <w:t>ë</w:t>
-      </w:r>
-      <w:r>
-        <w:rPr>
-          <w:lang w:val="sq-AL"/>
-        </w:rPr>
-        <w:t>rkoh</w:t>
-      </w:r>
-      <w:r>
-        <w:rPr>
-          <w:lang w:val="sq-AL"/>
-        </w:rPr>
-        <w:t>ë</w:t>
-      </w:r>
-      <w:r>
-        <w:rPr>
-          <w:lang w:val="sq-AL"/>
-        </w:rPr>
-        <w:t xml:space="preserve"> q</w:t>
-      </w:r>
-      <w:r>
-        <w:rPr>
-          <w:lang w:val="sq-AL"/>
-        </w:rPr>
-        <w:t>ë</w:t>
-      </w:r>
-      <w:r>
-        <w:rPr>
-          <w:lang w:val="sq-AL"/>
-        </w:rPr>
-        <w:t xml:space="preserve"> ata jan</w:t>
-      </w:r>
-      <w:r>
-        <w:rPr>
-          <w:lang w:val="sq-AL"/>
-        </w:rPr>
-        <w:t>ë</w:t>
-      </w:r>
-      <w:r>
-        <w:rPr>
-          <w:lang w:val="sq-AL"/>
-        </w:rPr>
-        <w:t xml:space="preserve"> jasht</w:t>
-      </w:r>
-      <w:r>
-        <w:rPr>
-          <w:lang w:val="sq-AL"/>
-        </w:rPr>
-        <w:t>ë</w:t>
-      </w:r>
-      <w:r>
-        <w:rPr>
-          <w:lang w:val="sq-AL"/>
-        </w:rPr>
-        <w:t xml:space="preserve"> sht</w:t>
-      </w:r>
-      <w:r>
-        <w:rPr>
-          <w:lang w:val="sq-AL"/>
-        </w:rPr>
-        <w:t>ë</w:t>
-      </w:r>
-      <w:r>
-        <w:rPr>
-          <w:lang w:val="sq-AL"/>
-        </w:rPr>
-        <w:t>pis</w:t>
-      </w:r>
-      <w:r>
-        <w:rPr>
-          <w:lang w:val="sq-AL"/>
-        </w:rPr>
-        <w:t>ë</w:t>
-      </w:r>
-      <w:r>
-        <w:rPr>
-          <w:lang w:val="sq-AL"/>
-        </w:rPr>
-        <w:t>, pun</w:t>
-      </w:r>
-      <w:r>
-        <w:rPr>
-          <w:lang w:val="sq-AL"/>
-        </w:rPr>
-        <w:t>ë</w:t>
-      </w:r>
-      <w:r>
-        <w:rPr>
-          <w:lang w:val="sq-AL"/>
-        </w:rPr>
-        <w:t>t t</w:t>
-      </w:r>
-      <w:r>
-        <w:rPr>
-          <w:lang w:val="sq-AL"/>
-        </w:rPr>
-        <w:t>ë</w:t>
-      </w:r>
-      <w:r>
-        <w:rPr>
-          <w:lang w:val="sq-AL"/>
-        </w:rPr>
-        <w:t xml:space="preserve"> kryheshin, </w:t>
-      </w:r>
-      <w:r>
-        <w:rPr>
-          <w:lang w:val="sq-AL"/>
-        </w:rPr>
-        <w:t>t</w:t>
-      </w:r>
-      <w:r>
-        <w:rPr>
-          <w:lang w:val="sq-AL"/>
-        </w:rPr>
-        <w:t>ë</w:t>
-      </w:r>
-      <w:r>
-        <w:rPr>
-          <w:lang w:val="sq-AL"/>
-        </w:rPr>
-        <w:t xml:space="preserve"> mund t</w:t>
-      </w:r>
-      <w:r>
-        <w:rPr>
-          <w:lang w:val="sq-AL"/>
-        </w:rPr>
-        <w:t>ë</w:t>
-      </w:r>
-      <w:r>
-        <w:rPr>
-          <w:lang w:val="sq-AL"/>
-        </w:rPr>
-        <w:t xml:space="preserve"> </w:t>
-      </w:r>
-      <w:r>
-        <w:rPr>
-          <w:lang w:val="sq-AL"/>
-        </w:rPr>
-        <w:t>blinin</w:t>
-      </w:r>
-      <w:r>
-        <w:rPr>
-          <w:lang w:val="sq-AL"/>
-        </w:rPr>
-        <w:t xml:space="preserve"> ushqim t</w:t>
-      </w:r>
-      <w:r>
-        <w:rPr>
-          <w:lang w:val="sq-AL"/>
-        </w:rPr>
-        <w:t>ë</w:t>
-      </w:r>
-      <w:r>
-        <w:rPr>
-          <w:lang w:val="sq-AL"/>
-        </w:rPr>
-        <w:t xml:space="preserve"> fresk</w:t>
-      </w:r>
-      <w:r>
-        <w:rPr>
-          <w:lang w:val="sq-AL"/>
-        </w:rPr>
-        <w:t>ë</w:t>
-      </w:r>
-      <w:r>
-        <w:rPr>
-          <w:lang w:val="sq-AL"/>
-        </w:rPr>
-        <w:t>t dhe t</w:t>
-      </w:r>
-      <w:r>
-        <w:rPr>
-          <w:lang w:val="sq-AL"/>
-        </w:rPr>
-        <w:t>ë</w:t>
-      </w:r>
-      <w:r>
-        <w:rPr>
-          <w:lang w:val="sq-AL"/>
-        </w:rPr>
-        <w:t xml:space="preserve"> lir</w:t>
-      </w:r>
-      <w:r>
-        <w:rPr>
-          <w:lang w:val="sq-AL"/>
-        </w:rPr>
-        <w:t>ë</w:t>
-      </w:r>
-      <w:r>
-        <w:rPr>
-          <w:lang w:val="sq-AL"/>
-        </w:rPr>
-        <w:t xml:space="preserve"> t</w:t>
-      </w:r>
-      <w:r>
-        <w:rPr>
-          <w:lang w:val="sq-AL"/>
-        </w:rPr>
-        <w:t>ë</w:t>
-      </w:r>
-      <w:r>
-        <w:rPr>
-          <w:lang w:val="sq-AL"/>
-        </w:rPr>
-        <w:t xml:space="preserve"> </w:t>
-      </w:r>
-      <w:r>
-        <w:rPr>
-          <w:lang w:val="sq-AL"/>
-        </w:rPr>
-        <w:t>përgatitur</w:t>
-      </w:r>
-      <w:r>
-        <w:rPr>
-          <w:lang w:val="sq-AL"/>
-        </w:rPr>
-        <w:t xml:space="preserve"> n</w:t>
-      </w:r>
-      <w:r>
-        <w:rPr>
-          <w:lang w:val="sq-AL"/>
-        </w:rPr>
-        <w:t>ë</w:t>
-      </w:r>
-      <w:r>
-        <w:rPr>
-          <w:lang w:val="sq-AL"/>
-        </w:rPr>
-        <w:t xml:space="preserve"> sht</w:t>
-      </w:r>
-      <w:r>
-        <w:rPr>
-          <w:lang w:val="sq-AL"/>
-        </w:rPr>
-        <w:t>ë</w:t>
-      </w:r>
-      <w:r>
-        <w:rPr>
-          <w:lang w:val="sq-AL"/>
-        </w:rPr>
-        <w:t xml:space="preserve">pi, </w:t>
-      </w:r>
-      <w:r>
-        <w:rPr>
-          <w:lang w:val="sq-AL"/>
-        </w:rPr>
-        <w:t xml:space="preserve">të kenë mundësi të </w:t>
-      </w:r>
-      <w:r>
-        <w:rPr>
-          <w:lang w:val="sq-AL"/>
-        </w:rPr>
-        <w:t>punojnë</w:t>
-      </w:r>
-      <w:r>
-        <w:rPr>
-          <w:lang w:val="sq-AL"/>
-        </w:rPr>
-        <w:t xml:space="preserve"> punë t</w:t>
-      </w:r>
-      <w:r>
-        <w:rPr>
-          <w:lang w:val="sq-AL"/>
-        </w:rPr>
-        <w:t xml:space="preserve">ë pjesshme dhe jo të mundimshme, </w:t>
-      </w:r>
-      <w:r>
-        <w:rPr>
-          <w:lang w:val="sq-AL"/>
-        </w:rPr>
-        <w:t xml:space="preserve">dhe </w:t>
-      </w:r>
-      <w:r>
-        <w:rPr>
-          <w:lang w:val="sq-AL"/>
-        </w:rPr>
-        <w:t>pe</w:t>
-      </w:r>
-      <w:r>
-        <w:rPr>
-          <w:lang w:val="sq-AL"/>
-        </w:rPr>
-        <w:t>rsonat e papun</w:t>
-      </w:r>
-      <w:r>
-        <w:rPr>
-          <w:lang w:val="sq-AL"/>
-        </w:rPr>
-        <w:t>ë</w:t>
-      </w:r>
-      <w:r>
-        <w:rPr>
-          <w:lang w:val="sq-AL"/>
-        </w:rPr>
-        <w:t xml:space="preserve"> t</w:t>
-      </w:r>
-      <w:r>
-        <w:rPr>
-          <w:lang w:val="sq-AL"/>
-        </w:rPr>
-        <w:t>ë</w:t>
-      </w:r>
-      <w:r>
-        <w:rPr>
-          <w:lang w:val="sq-AL"/>
-        </w:rPr>
-        <w:t xml:space="preserve"> jen</w:t>
-      </w:r>
-      <w:r>
-        <w:rPr>
-          <w:lang w:val="sq-AL"/>
-        </w:rPr>
-        <w:t>ë</w:t>
-      </w:r>
-      <w:r>
-        <w:rPr>
-          <w:lang w:val="sq-AL"/>
-        </w:rPr>
-        <w:t xml:space="preserve"> ata q</w:t>
-      </w:r>
-      <w:r>
-        <w:rPr>
-          <w:lang w:val="sq-AL"/>
-        </w:rPr>
-        <w:t>ë</w:t>
-      </w:r>
-      <w:r>
-        <w:rPr>
-          <w:lang w:val="sq-AL"/>
-        </w:rPr>
-        <w:t xml:space="preserve"> kryejn</w:t>
-      </w:r>
-      <w:r>
-        <w:rPr>
-          <w:lang w:val="sq-AL"/>
-        </w:rPr>
-        <w:t>ë</w:t>
-      </w:r>
-      <w:r>
-        <w:rPr>
-          <w:lang w:val="sq-AL"/>
-        </w:rPr>
-        <w:t xml:space="preserve"> </w:t>
-      </w:r>
-      <w:r>
-        <w:rPr>
-          <w:lang w:val="sq-AL"/>
-        </w:rPr>
-        <w:t>k</w:t>
-      </w:r>
-      <w:r>
-        <w:rPr>
-          <w:lang w:val="sq-AL"/>
-        </w:rPr>
-        <w:t>ë</w:t>
-      </w:r>
-      <w:r>
-        <w:rPr>
-          <w:lang w:val="sq-AL"/>
-        </w:rPr>
-        <w:t xml:space="preserve">to </w:t>
-      </w:r>
-      <w:r>
-        <w:rPr>
-          <w:lang w:val="sq-AL"/>
-        </w:rPr>
-        <w:t>shërbime të ndryshme shtëpiake</w:t>
-      </w:r>
-      <w:r>
-        <w:rPr>
-          <w:lang w:val="sq-AL"/>
-        </w:rPr>
-        <w:t xml:space="preserve"> q</w:t>
-      </w:r>
-      <w:r>
-        <w:rPr>
-          <w:lang w:val="sq-AL"/>
-        </w:rPr>
-        <w:t>ë</w:t>
-      </w:r>
-      <w:r>
-        <w:rPr>
-          <w:lang w:val="sq-AL"/>
-        </w:rPr>
-        <w:t xml:space="preserve"> t</w:t>
-      </w:r>
-      <w:r>
-        <w:rPr>
-          <w:lang w:val="sq-AL"/>
-        </w:rPr>
-        <w:t>ë</w:t>
-      </w:r>
-      <w:r>
-        <w:rPr>
-          <w:lang w:val="sq-AL"/>
-        </w:rPr>
-        <w:t xml:space="preserve"> mund t</w:t>
-      </w:r>
-      <w:r>
-        <w:rPr>
-          <w:lang w:val="sq-AL"/>
-        </w:rPr>
-        <w:t>ë</w:t>
-      </w:r>
-      <w:r>
-        <w:rPr>
-          <w:lang w:val="sq-AL"/>
-        </w:rPr>
-        <w:t xml:space="preserve"> fitonin nj</w:t>
-      </w:r>
-      <w:r>
-        <w:rPr>
-          <w:lang w:val="sq-AL"/>
-        </w:rPr>
-        <w:t>ë</w:t>
-      </w:r>
-      <w:r>
-        <w:rPr>
-          <w:lang w:val="sq-AL"/>
-        </w:rPr>
-        <w:t xml:space="preserve"> shum</w:t>
-      </w:r>
-      <w:r>
-        <w:rPr>
-          <w:lang w:val="sq-AL"/>
-        </w:rPr>
-        <w:t>ë</w:t>
-      </w:r>
-      <w:r>
-        <w:rPr>
-          <w:lang w:val="sq-AL"/>
-        </w:rPr>
-        <w:t xml:space="preserve"> simbolike t</w:t>
-      </w:r>
-      <w:r>
-        <w:rPr>
-          <w:lang w:val="sq-AL"/>
-        </w:rPr>
-        <w:t>ë</w:t>
-      </w:r>
-      <w:r>
-        <w:rPr>
-          <w:lang w:val="sq-AL"/>
-        </w:rPr>
-        <w:t xml:space="preserve"> t</w:t>
-      </w:r>
-      <w:r>
-        <w:rPr>
-          <w:lang w:val="sq-AL"/>
-        </w:rPr>
-        <w:t>ë</w:t>
-      </w:r>
-      <w:r>
-        <w:rPr>
-          <w:lang w:val="sq-AL"/>
-        </w:rPr>
-        <w:t xml:space="preserve"> hollave</w:t>
-      </w:r>
-      <w:r>
-        <w:rPr>
-          <w:lang w:val="sq-AL"/>
-        </w:rPr>
-        <w:t>.</w:t>
-      </w:r>
-    </w:p>
-    <w:p>
-      <w:pPr>
-        <w:spacing w:after="207" w:line="360" w:lineRule="auto"/>
-        <w:ind w:left="720" w:firstLine="0"/>
-        <w:rPr>
-          <w:lang w:val="sq-AL"/>
-        </w:rPr>
-      </w:pPr>
-      <w:r>
-        <w:rPr>
-          <w:lang w:val="sq-AL"/>
-        </w:rPr>
-        <w:t>Ueb aplikacioni Home Made do t’iu</w:t>
-      </w:r>
-      <w:r>
-        <w:rPr>
-          <w:lang w:val="sq-AL"/>
-        </w:rPr>
-        <w:t xml:space="preserve"> mundësoj </w:t>
-      </w:r>
-      <w:r>
-        <w:rPr>
-          <w:lang w:val="sq-AL"/>
-        </w:rPr>
-        <w:t>njer</w:t>
-      </w:r>
-      <w:r>
-        <w:rPr>
-          <w:lang w:val="sq-AL"/>
-        </w:rPr>
-        <w:t>ë</w:t>
-      </w:r>
-      <w:r>
-        <w:rPr>
-          <w:lang w:val="sq-AL"/>
-        </w:rPr>
-        <w:t>zve q</w:t>
-      </w:r>
-      <w:r>
-        <w:rPr>
-          <w:lang w:val="sq-AL"/>
-        </w:rPr>
-        <w:t>ë</w:t>
-      </w:r>
-      <w:r>
-        <w:rPr>
-          <w:lang w:val="sq-AL"/>
-        </w:rPr>
-        <w:t xml:space="preserve"> të ofrojnë apo kërkojnë shërbime shtëpiake. Njerëzit  do të mund të postojnë</w:t>
-      </w:r>
-      <w:r>
-        <w:rPr>
-          <w:lang w:val="sq-AL"/>
-        </w:rPr>
-        <w:t xml:space="preserve"> shërbimet e tyre për të tjerët</w:t>
-      </w:r>
-      <w:r>
-        <w:rPr>
-          <w:lang w:val="sq-AL"/>
-        </w:rPr>
-        <w:t xml:space="preserve"> dhe të tjerët </w:t>
-      </w:r>
-      <w:r>
-        <w:rPr>
-          <w:lang w:val="sq-AL"/>
-        </w:rPr>
-        <w:t>t</w:t>
-      </w:r>
-      <w:r>
-        <w:rPr>
-          <w:lang w:val="sq-AL"/>
-        </w:rPr>
-        <w:t>ë</w:t>
-      </w:r>
-      <w:r>
-        <w:rPr>
-          <w:lang w:val="sq-AL"/>
-        </w:rPr>
-        <w:t xml:space="preserve"> </w:t>
-      </w:r>
-      <w:r>
-        <w:rPr>
-          <w:lang w:val="sq-AL"/>
-        </w:rPr>
-        <w:t>mund të bëjnë kërkesë për ndonjë shërbim. Shërbimet do të jenë të llojeve të ndryshme dhe do të jenë të shfaqura në hartë ku njerëzit do ti shohin shërbimet që janë afër vendndodhjes së tyre.</w:t>
-      </w:r>
-      <w:r>
-        <w:rPr>
-          <w:lang w:val="sq-AL"/>
-        </w:rPr>
-        <w:t xml:space="preserve"> Programi do te jetë plotësisht i lirë nga pagesat për shfrytëzuesit.</w:t>
-      </w:r>
-    </w:p>
-    <w:p>
-      <w:pPr>
-        <w:spacing w:after="207" w:line="360" w:lineRule="auto"/>
-        <w:ind w:left="720" w:firstLine="0"/>
-        <w:rPr>
-          <w:lang w:val="sq-AL"/>
-        </w:rPr>
-      </w:pPr>
-    </w:p>
-    <w:p>
-      <w:pPr>
-        <w:spacing w:after="207" w:line="360" w:lineRule="auto"/>
-        <w:ind w:left="720" w:firstLine="0"/>
-        <w:rPr>
-          <w:lang w:val="sq-AL"/>
-        </w:rPr>
-      </w:pPr>
-    </w:p>
-    <w:p>
-      <w:pPr>
-        <w:spacing w:after="207" w:line="360" w:lineRule="auto"/>
-        <w:ind w:left="720" w:firstLine="0"/>
-        <w:rPr>
-          <w:lang w:val="sq-AL"/>
-        </w:rPr>
-      </w:pPr>
-    </w:p>
-    <w:p>
-      <w:pPr>
-        <w:spacing w:after="207" w:line="360" w:lineRule="auto"/>
-        <w:ind w:left="720" w:firstLine="0"/>
-        <w:rPr>
-          <w:lang w:val="sq-AL"/>
-        </w:rPr>
-      </w:pPr>
-    </w:p>
-    <w:p>
-      <w:pPr>
-        <w:spacing w:after="207" w:line="360" w:lineRule="auto"/>
-        <w:ind w:left="720" w:firstLine="0"/>
-        <w:rPr>
-          <w:lang w:val="sq-AL"/>
-        </w:rPr>
-      </w:pPr>
-    </w:p>
-    <w:p>
-      <w:pPr>
-        <w:spacing w:after="207" w:line="360" w:lineRule="auto"/>
-        <w:ind w:left="720" w:firstLine="0"/>
-        <w:rPr>
-          <w:lang w:val="sq-AL"/>
-        </w:rPr>
-      </w:pPr>
-    </w:p>
-    <w:p>
-      <w:pPr>
-        <w:pStyle w:val="Heading1"/>
-        <w:rPr>
-          <w:lang w:val="sq-AL"/>
-        </w:rPr>
-      </w:pPr>
-      <w:bookmarkStart w:id="3" w:name="_Toc482791429"/>
-      <w:r>
-        <w:rPr>
-          <w:lang w:val="sq-AL"/>
-        </w:rPr>
-        <w:lastRenderedPageBreak/>
-        <w:t>2.</w:t>
-      </w:r>
-      <w:r>
-        <w:rPr>
-          <w:rFonts w:ascii="Arial" w:eastAsia="Arial" w:hAnsi="Arial" w:cs="Arial"/>
-          <w:lang w:val="sq-AL"/>
-        </w:rPr>
-        <w:tab/>
-      </w:r>
-      <w:r>
-        <w:rPr>
-          <w:lang w:val="sq-AL"/>
-        </w:rPr>
-        <w:t>Fusha e P</w:t>
-      </w:r>
-      <w:r>
-        <w:rPr>
-          <w:lang w:val="sq-AL"/>
-        </w:rPr>
-        <w:t>ërkufizimit</w:t>
       </w:r>
       <w:bookmarkEnd w:id="3"/>
     </w:p>
     <w:p>
       <w:pPr>
+        <w:spacing w:after="39" w:line="360" w:lineRule="auto"/>
+        <w:ind w:left="730"/>
+        <w:rPr>
+          <w:lang w:val="sq-AL"/>
+        </w:rPr>
+      </w:pPr>
+      <w:r>
+        <w:rPr>
+          <w:lang w:val="sq-AL"/>
+        </w:rPr>
+        <w:t>Sipas statistikave</w:t>
+      </w:r>
+      <w:r>
+        <w:rPr>
+          <w:lang w:val="sq-AL"/>
+        </w:rPr>
+        <w:t xml:space="preserve"> </w:t>
+      </w:r>
+      <w:r>
+        <w:rPr>
+          <w:lang w:val="sq-AL"/>
+        </w:rPr>
+        <w:t>ë</w:t>
+      </w:r>
+      <w:r>
+        <w:rPr>
+          <w:lang w:val="sq-AL"/>
+        </w:rPr>
+        <w:t>sht</w:t>
+      </w:r>
+      <w:r>
+        <w:rPr>
+          <w:lang w:val="sq-AL"/>
+        </w:rPr>
+        <w:t>ë</w:t>
+      </w:r>
+      <w:r>
+        <w:rPr>
+          <w:lang w:val="sq-AL"/>
+        </w:rPr>
+        <w:t xml:space="preserve"> v</w:t>
+      </w:r>
+      <w:r>
+        <w:rPr>
+          <w:lang w:val="sq-AL"/>
+        </w:rPr>
+        <w:t>ë</w:t>
+      </w:r>
+      <w:r>
+        <w:rPr>
+          <w:lang w:val="sq-AL"/>
+        </w:rPr>
+        <w:t>rtetuar se rreth 70</w:t>
+      </w:r>
+      <w:r>
+        <w:rPr>
+          <w:lang w:val="sq-AL"/>
+        </w:rPr>
+        <w:t>.01</w:t>
+      </w:r>
+      <w:r>
+        <w:rPr>
+          <w:lang w:val="sq-AL"/>
+        </w:rPr>
+        <w:t>% e njer</w:t>
+      </w:r>
+      <w:r>
+        <w:rPr>
+          <w:lang w:val="sq-AL"/>
+        </w:rPr>
+        <w:t>ë</w:t>
+      </w:r>
+      <w:r>
+        <w:rPr>
+          <w:lang w:val="sq-AL"/>
+        </w:rPr>
+        <w:t>zve</w:t>
+      </w:r>
+      <w:r>
+        <w:rPr>
+          <w:lang w:val="sq-AL"/>
+        </w:rPr>
+        <w:t xml:space="preserve"> n</w:t>
+      </w:r>
+      <w:r>
+        <w:rPr>
+          <w:lang w:val="sq-AL"/>
+        </w:rPr>
+        <w:t>ë</w:t>
+      </w:r>
+      <w:r>
+        <w:rPr>
+          <w:lang w:val="sq-AL"/>
+        </w:rPr>
+        <w:t xml:space="preserve"> Evrop</w:t>
+      </w:r>
+      <w:r>
+        <w:rPr>
+          <w:lang w:val="sq-AL"/>
+        </w:rPr>
+        <w:t>ë</w:t>
+      </w:r>
+      <w:r>
+        <w:rPr>
+          <w:lang w:val="sq-AL"/>
+        </w:rPr>
+        <w:t xml:space="preserve"> t</w:t>
+      </w:r>
+      <w:r>
+        <w:rPr>
+          <w:lang w:val="sq-AL"/>
+        </w:rPr>
+        <w:t>ë</w:t>
+      </w:r>
+      <w:r>
+        <w:rPr>
+          <w:lang w:val="sq-AL"/>
+        </w:rPr>
+        <w:t xml:space="preserve"> grup moshave 20-64 vjet jan</w:t>
+      </w:r>
+      <w:r>
+        <w:rPr>
+          <w:lang w:val="sq-AL"/>
+        </w:rPr>
+        <w:t>ë</w:t>
+      </w:r>
+      <w:r>
+        <w:rPr>
+          <w:lang w:val="sq-AL"/>
+        </w:rPr>
+        <w:t xml:space="preserve"> t</w:t>
+      </w:r>
+      <w:r>
+        <w:rPr>
+          <w:lang w:val="sq-AL"/>
+        </w:rPr>
+        <w:t>ë</w:t>
+      </w:r>
+      <w:r>
+        <w:rPr>
+          <w:lang w:val="sq-AL"/>
+        </w:rPr>
+        <w:t xml:space="preserve"> pun</w:t>
+      </w:r>
+      <w:r>
+        <w:rPr>
+          <w:lang w:val="sq-AL"/>
+        </w:rPr>
+        <w:t>ë</w:t>
+      </w:r>
+      <w:r>
+        <w:rPr>
+          <w:lang w:val="sq-AL"/>
+        </w:rPr>
+        <w:t>suar</w:t>
+      </w:r>
+      <w:r>
+        <w:rPr>
+          <w:lang w:val="sq-AL"/>
+        </w:rPr>
+        <w:t xml:space="preserve"> dhe </w:t>
+      </w:r>
+      <w:r>
+        <w:rPr>
+          <w:lang w:val="sq-AL"/>
+        </w:rPr>
+        <w:t>shumica prej k</w:t>
+      </w:r>
+      <w:r>
+        <w:rPr>
+          <w:lang w:val="sq-AL"/>
+        </w:rPr>
+        <w:t>ë</w:t>
+      </w:r>
+      <w:r>
+        <w:rPr>
+          <w:lang w:val="sq-AL"/>
+        </w:rPr>
+        <w:t>tyre orarin e pun</w:t>
+      </w:r>
+      <w:r>
+        <w:rPr>
+          <w:lang w:val="sq-AL"/>
+        </w:rPr>
+        <w:t>ë</w:t>
+      </w:r>
+      <w:r>
+        <w:rPr>
+          <w:lang w:val="sq-AL"/>
+        </w:rPr>
+        <w:t>s e kan</w:t>
+      </w:r>
+      <w:r>
+        <w:rPr>
+          <w:lang w:val="sq-AL"/>
+        </w:rPr>
+        <w:t>ë</w:t>
+      </w:r>
+      <w:r>
+        <w:rPr>
+          <w:lang w:val="sq-AL"/>
+        </w:rPr>
+        <w:t xml:space="preserve"> paradite</w:t>
+      </w:r>
+      <w:r>
+        <w:rPr>
+          <w:lang w:val="sq-AL"/>
+        </w:rPr>
+        <w:t xml:space="preserve"> gj</w:t>
+      </w:r>
+      <w:r>
+        <w:rPr>
+          <w:lang w:val="sq-AL"/>
+        </w:rPr>
+        <w:t>ë</w:t>
+      </w:r>
+      <w:r>
+        <w:rPr>
+          <w:lang w:val="sq-AL"/>
+        </w:rPr>
+        <w:t xml:space="preserve"> q</w:t>
+      </w:r>
+      <w:r>
+        <w:rPr>
+          <w:lang w:val="sq-AL"/>
+        </w:rPr>
+        <w:t>ë</w:t>
+      </w:r>
+      <w:r>
+        <w:rPr>
+          <w:lang w:val="sq-AL"/>
+        </w:rPr>
+        <w:t xml:space="preserve"> u limiton koh</w:t>
+      </w:r>
+      <w:r>
+        <w:rPr>
+          <w:lang w:val="sq-AL"/>
+        </w:rPr>
+        <w:t>ë</w:t>
+      </w:r>
+      <w:r>
+        <w:rPr>
+          <w:lang w:val="sq-AL"/>
+        </w:rPr>
+        <w:t>n e lir</w:t>
+      </w:r>
+      <w:r>
+        <w:rPr>
+          <w:lang w:val="sq-AL"/>
+        </w:rPr>
+        <w:t>ë</w:t>
+      </w:r>
+      <w:r>
+        <w:rPr>
+          <w:lang w:val="sq-AL"/>
+        </w:rPr>
+        <w:t xml:space="preserve"> </w:t>
+      </w:r>
+      <w:r>
+        <w:rPr>
+          <w:lang w:val="sq-AL"/>
+        </w:rPr>
+        <w:t>kësaj</w:t>
+      </w:r>
+      <w:r>
+        <w:rPr>
+          <w:lang w:val="sq-AL"/>
+        </w:rPr>
+        <w:t xml:space="preserve"> kategorie t</w:t>
+      </w:r>
+      <w:r>
+        <w:rPr>
+          <w:lang w:val="sq-AL"/>
+        </w:rPr>
+        <w:t>ë</w:t>
+      </w:r>
+      <w:r>
+        <w:rPr>
+          <w:lang w:val="sq-AL"/>
+        </w:rPr>
+        <w:t xml:space="preserve"> njer</w:t>
+      </w:r>
+      <w:r>
+        <w:rPr>
+          <w:lang w:val="sq-AL"/>
+        </w:rPr>
+        <w:t>ë</w:t>
+      </w:r>
+      <w:r>
+        <w:rPr>
+          <w:lang w:val="sq-AL"/>
+        </w:rPr>
+        <w:t>zve</w:t>
+      </w:r>
+      <w:r>
+        <w:rPr>
+          <w:lang w:val="sq-AL"/>
+        </w:rPr>
+        <w:t xml:space="preserve">. </w:t>
+      </w:r>
+      <w:r>
+        <w:rPr>
+          <w:lang w:val="sq-AL"/>
+        </w:rPr>
+        <w:t>M</w:t>
+      </w:r>
+      <w:r>
+        <w:rPr>
+          <w:lang w:val="sq-AL"/>
+        </w:rPr>
+        <w:t>ë</w:t>
+      </w:r>
+      <w:r>
+        <w:rPr>
+          <w:lang w:val="sq-AL"/>
+        </w:rPr>
+        <w:t xml:space="preserve"> pastaj statistikat tregojn</w:t>
+      </w:r>
+      <w:r>
+        <w:rPr>
+          <w:lang w:val="sq-AL"/>
+        </w:rPr>
+        <w:t>ë</w:t>
+      </w:r>
+      <w:r>
+        <w:rPr>
+          <w:lang w:val="sq-AL"/>
+        </w:rPr>
+        <w:t xml:space="preserve"> se rreth 30% e popullsis</w:t>
+      </w:r>
+      <w:r>
+        <w:rPr>
+          <w:lang w:val="sq-AL"/>
+        </w:rPr>
+        <w:t>ë</w:t>
+      </w:r>
+      <w:r>
+        <w:rPr>
+          <w:lang w:val="sq-AL"/>
+        </w:rPr>
+        <w:t xml:space="preserve"> Evropiane jan</w:t>
+      </w:r>
+      <w:r>
+        <w:rPr>
+          <w:lang w:val="sq-AL"/>
+        </w:rPr>
+        <w:t>ë</w:t>
+      </w:r>
+      <w:r>
+        <w:rPr>
+          <w:lang w:val="sq-AL"/>
+        </w:rPr>
+        <w:t xml:space="preserve"> student</w:t>
+      </w:r>
+      <w:r>
+        <w:rPr>
+          <w:lang w:val="sq-AL"/>
+        </w:rPr>
+        <w:t>ë</w:t>
+      </w:r>
+      <w:r>
+        <w:rPr>
+          <w:lang w:val="sq-AL"/>
+        </w:rPr>
+        <w:t xml:space="preserve">. </w:t>
+      </w:r>
+      <w:r>
+        <w:rPr>
+          <w:lang w:val="sq-AL"/>
+        </w:rPr>
+        <w:t xml:space="preserve">Studentët zakonisht duhet të </w:t>
+      </w:r>
+      <w:r>
+        <w:rPr>
+          <w:lang w:val="sq-AL"/>
+        </w:rPr>
+        <w:t>ud</w:t>
+      </w:r>
+      <w:r>
+        <w:rPr>
+          <w:lang w:val="sq-AL"/>
+        </w:rPr>
+        <w:t>h</w:t>
+      </w:r>
+      <w:r>
+        <w:rPr>
+          <w:lang w:val="sq-AL"/>
+        </w:rPr>
+        <w:t>ë</w:t>
+      </w:r>
+      <w:r>
+        <w:rPr>
+          <w:lang w:val="sq-AL"/>
+        </w:rPr>
+        <w:t>tojnë nëpër qytete tjera dhe kanë të ardhura relativisht të vogla gjë që</w:t>
+      </w:r>
+      <w:r>
+        <w:rPr>
+          <w:lang w:val="sq-AL"/>
+        </w:rPr>
+        <w:t xml:space="preserve"> i</w:t>
+      </w:r>
+      <w:r>
+        <w:rPr>
+          <w:lang w:val="sq-AL"/>
+        </w:rPr>
+        <w:t>u obligon gjetjen e një pune të pjesshme me një rrogë simbolike.</w:t>
+      </w:r>
+      <w:r>
+        <w:rPr>
+          <w:lang w:val="sq-AL"/>
+        </w:rPr>
+        <w:t xml:space="preserve"> </w:t>
+      </w:r>
+      <w:r>
+        <w:rPr>
+          <w:lang w:val="sq-AL"/>
+        </w:rPr>
+        <w:t>Shumica e k</w:t>
+      </w:r>
+      <w:r>
+        <w:rPr>
+          <w:lang w:val="sq-AL"/>
+        </w:rPr>
+        <w:t>ë</w:t>
+      </w:r>
+      <w:r>
+        <w:rPr>
+          <w:lang w:val="sq-AL"/>
+        </w:rPr>
+        <w:t xml:space="preserve">tyre </w:t>
+      </w:r>
+      <w:r>
+        <w:rPr>
+          <w:lang w:val="sq-AL"/>
+        </w:rPr>
+        <w:t>personave</w:t>
+      </w:r>
+      <w:r>
+        <w:rPr>
+          <w:lang w:val="sq-AL"/>
+        </w:rPr>
+        <w:t xml:space="preserve"> </w:t>
+      </w:r>
+      <w:r>
+        <w:rPr>
+          <w:lang w:val="sq-AL"/>
+        </w:rPr>
+        <w:t>t</w:t>
+      </w:r>
+      <w:r>
+        <w:rPr>
+          <w:lang w:val="sq-AL"/>
+        </w:rPr>
+        <w:t>ë</w:t>
+      </w:r>
+      <w:r>
+        <w:rPr>
+          <w:lang w:val="sq-AL"/>
+        </w:rPr>
+        <w:t xml:space="preserve"> lartp</w:t>
+      </w:r>
+      <w:r>
+        <w:rPr>
+          <w:lang w:val="sq-AL"/>
+        </w:rPr>
+        <w:t>ë</w:t>
+      </w:r>
+      <w:r>
+        <w:rPr>
+          <w:lang w:val="sq-AL"/>
+        </w:rPr>
+        <w:t xml:space="preserve">rmendur </w:t>
+      </w:r>
+      <w:r>
+        <w:rPr>
+          <w:lang w:val="sq-AL"/>
+        </w:rPr>
+        <w:t>pjes</w:t>
+      </w:r>
+      <w:r>
+        <w:rPr>
+          <w:lang w:val="sq-AL"/>
+        </w:rPr>
+        <w:t>ë</w:t>
+      </w:r>
+      <w:r>
+        <w:rPr>
+          <w:lang w:val="sq-AL"/>
+        </w:rPr>
+        <w:t>n m</w:t>
+      </w:r>
+      <w:r>
+        <w:rPr>
+          <w:lang w:val="sq-AL"/>
+        </w:rPr>
+        <w:t>ë</w:t>
+      </w:r>
+      <w:r>
+        <w:rPr>
+          <w:lang w:val="sq-AL"/>
+        </w:rPr>
+        <w:t xml:space="preserve"> t</w:t>
+      </w:r>
+      <w:r>
+        <w:rPr>
+          <w:lang w:val="sq-AL"/>
+        </w:rPr>
+        <w:t>ë</w:t>
+      </w:r>
+      <w:r>
+        <w:rPr>
+          <w:lang w:val="sq-AL"/>
+        </w:rPr>
+        <w:t xml:space="preserve"> madhe t</w:t>
+      </w:r>
+      <w:r>
+        <w:rPr>
+          <w:lang w:val="sq-AL"/>
+        </w:rPr>
+        <w:t>ë</w:t>
+      </w:r>
+      <w:r>
+        <w:rPr>
+          <w:lang w:val="sq-AL"/>
+        </w:rPr>
+        <w:t xml:space="preserve"> dit</w:t>
+      </w:r>
+      <w:r>
+        <w:rPr>
+          <w:lang w:val="sq-AL"/>
+        </w:rPr>
+        <w:t>ë</w:t>
+      </w:r>
+      <w:r>
+        <w:rPr>
+          <w:lang w:val="sq-AL"/>
+        </w:rPr>
+        <w:t xml:space="preserve">s e </w:t>
+      </w:r>
+      <w:r>
+        <w:rPr>
+          <w:lang w:val="sq-AL"/>
+        </w:rPr>
+        <w:t>kalojnë</w:t>
+      </w:r>
+      <w:r>
+        <w:rPr>
+          <w:lang w:val="sq-AL"/>
+        </w:rPr>
+        <w:t xml:space="preserve"> jash</w:t>
+      </w:r>
+      <w:r>
+        <w:rPr>
+          <w:lang w:val="sq-AL"/>
+        </w:rPr>
+        <w:t>t</w:t>
+      </w:r>
+      <w:r>
+        <w:rPr>
+          <w:lang w:val="sq-AL"/>
+        </w:rPr>
+        <w:t>ë</w:t>
+      </w:r>
+      <w:r>
+        <w:rPr>
+          <w:lang w:val="sq-AL"/>
+        </w:rPr>
+        <w:t xml:space="preserve"> sht</w:t>
+      </w:r>
+      <w:r>
+        <w:rPr>
+          <w:lang w:val="sq-AL"/>
+        </w:rPr>
+        <w:t>ë</w:t>
+      </w:r>
+      <w:r>
+        <w:rPr>
+          <w:lang w:val="sq-AL"/>
+        </w:rPr>
+        <w:t>pis</w:t>
+      </w:r>
+      <w:r>
+        <w:rPr>
+          <w:lang w:val="sq-AL"/>
+        </w:rPr>
+        <w:t>ë</w:t>
+      </w:r>
+      <w:r>
+        <w:rPr>
+          <w:lang w:val="sq-AL"/>
+        </w:rPr>
+        <w:t xml:space="preserve"> nd</w:t>
+      </w:r>
+      <w:r>
+        <w:rPr>
+          <w:lang w:val="sq-AL"/>
+        </w:rPr>
+        <w:t>ë</w:t>
+      </w:r>
+      <w:r>
+        <w:rPr>
+          <w:lang w:val="sq-AL"/>
+        </w:rPr>
+        <w:t>rsa 2/3 e sht</w:t>
+      </w:r>
+      <w:r>
+        <w:rPr>
+          <w:lang w:val="sq-AL"/>
+        </w:rPr>
+        <w:t>ë</w:t>
+      </w:r>
+      <w:r>
+        <w:rPr>
+          <w:lang w:val="sq-AL"/>
+        </w:rPr>
+        <w:t>pive kan</w:t>
+      </w:r>
+      <w:r>
+        <w:rPr>
+          <w:lang w:val="sq-AL"/>
+        </w:rPr>
+        <w:t>ë</w:t>
+      </w:r>
+      <w:r>
+        <w:rPr>
+          <w:lang w:val="sq-AL"/>
+        </w:rPr>
+        <w:t xml:space="preserve"> 1 ose 2 an</w:t>
+      </w:r>
+      <w:r>
+        <w:rPr>
+          <w:lang w:val="sq-AL"/>
+        </w:rPr>
+        <w:t>ë</w:t>
+      </w:r>
+      <w:r>
+        <w:rPr>
+          <w:lang w:val="sq-AL"/>
+        </w:rPr>
+        <w:t>tar. Pastaj</w:t>
+      </w:r>
+      <w:r>
+        <w:rPr>
+          <w:lang w:val="sq-AL"/>
+        </w:rPr>
+        <w:t xml:space="preserve"> nj</w:t>
+      </w:r>
+      <w:r>
+        <w:rPr>
+          <w:lang w:val="sq-AL"/>
+        </w:rPr>
+        <w:t>ë</w:t>
+      </w:r>
+      <w:r>
+        <w:rPr>
+          <w:lang w:val="sq-AL"/>
+        </w:rPr>
+        <w:t xml:space="preserve"> pjes</w:t>
+      </w:r>
+      <w:r>
+        <w:rPr>
+          <w:lang w:val="sq-AL"/>
+        </w:rPr>
+        <w:t>ë</w:t>
+      </w:r>
+      <w:r>
+        <w:rPr>
+          <w:lang w:val="sq-AL"/>
+        </w:rPr>
+        <w:t xml:space="preserve"> e shoq</w:t>
+      </w:r>
+      <w:r>
+        <w:rPr>
+          <w:lang w:val="sq-AL"/>
+        </w:rPr>
+        <w:t>ë</w:t>
+      </w:r>
+      <w:r>
+        <w:rPr>
+          <w:lang w:val="sq-AL"/>
+        </w:rPr>
+        <w:t>ris</w:t>
+      </w:r>
+      <w:r>
+        <w:rPr>
+          <w:lang w:val="sq-AL"/>
+        </w:rPr>
+        <w:t>ë</w:t>
+      </w:r>
+      <w:r>
+        <w:rPr>
+          <w:lang w:val="sq-AL"/>
+        </w:rPr>
+        <w:t xml:space="preserve"> </w:t>
+      </w:r>
+      <w:r>
+        <w:rPr>
+          <w:lang w:val="sq-AL"/>
+        </w:rPr>
+        <w:t>ë</w:t>
+      </w:r>
+      <w:r>
+        <w:rPr>
+          <w:lang w:val="sq-AL"/>
+        </w:rPr>
+        <w:t>sht</w:t>
+      </w:r>
+      <w:r>
+        <w:rPr>
+          <w:lang w:val="sq-AL"/>
+        </w:rPr>
+        <w:t>ë</w:t>
+      </w:r>
+      <w:r>
+        <w:rPr>
+          <w:lang w:val="sq-AL"/>
+        </w:rPr>
+        <w:t xml:space="preserve"> e </w:t>
+      </w:r>
+      <w:r>
+        <w:rPr>
+          <w:lang w:val="sq-AL"/>
+        </w:rPr>
+        <w:t>pensionuar</w:t>
+      </w:r>
+      <w:r>
+        <w:rPr>
+          <w:lang w:val="sq-AL"/>
+        </w:rPr>
+        <w:t xml:space="preserve"> dhe me nevoja t</w:t>
+      </w:r>
+      <w:r>
+        <w:rPr>
+          <w:lang w:val="sq-AL"/>
+        </w:rPr>
+        <w:t>ë</w:t>
+      </w:r>
+      <w:r>
+        <w:rPr>
+          <w:lang w:val="sq-AL"/>
+        </w:rPr>
+        <w:t xml:space="preserve">  shumta. Femrat n</w:t>
+      </w:r>
+      <w:r>
+        <w:rPr>
+          <w:lang w:val="sq-AL"/>
+        </w:rPr>
+        <w:t>ë</w:t>
+      </w:r>
+      <w:r>
+        <w:rPr>
+          <w:lang w:val="sq-AL"/>
+        </w:rPr>
+        <w:t xml:space="preserve"> krahasim me </w:t>
+      </w:r>
+      <w:r>
+        <w:rPr>
+          <w:lang w:val="sq-AL"/>
+        </w:rPr>
+        <w:t>meshkujt</w:t>
+      </w:r>
+      <w:r>
+        <w:rPr>
+          <w:lang w:val="sq-AL"/>
+        </w:rPr>
+        <w:t xml:space="preserve"> kan</w:t>
+      </w:r>
+      <w:r>
+        <w:rPr>
+          <w:lang w:val="sq-AL"/>
+        </w:rPr>
+        <w:t>ë</w:t>
+      </w:r>
+      <w:r>
+        <w:rPr>
+          <w:lang w:val="sq-AL"/>
+        </w:rPr>
+        <w:t xml:space="preserve"> nivel m</w:t>
+      </w:r>
+      <w:r>
+        <w:rPr>
+          <w:lang w:val="sq-AL"/>
+        </w:rPr>
+        <w:t>ë</w:t>
+      </w:r>
+      <w:r>
+        <w:rPr>
+          <w:lang w:val="sq-AL"/>
+        </w:rPr>
+        <w:t xml:space="preserve"> t</w:t>
+      </w:r>
+      <w:r>
+        <w:rPr>
+          <w:lang w:val="sq-AL"/>
+        </w:rPr>
+        <w:t>ë</w:t>
+      </w:r>
+      <w:r>
+        <w:rPr>
+          <w:lang w:val="sq-AL"/>
+        </w:rPr>
+        <w:t xml:space="preserve"> ul</w:t>
+      </w:r>
+      <w:r>
+        <w:rPr>
+          <w:lang w:val="sq-AL"/>
+        </w:rPr>
+        <w:t>ë</w:t>
+      </w:r>
+      <w:r>
+        <w:rPr>
+          <w:lang w:val="sq-AL"/>
+        </w:rPr>
+        <w:t>t t</w:t>
+      </w:r>
+      <w:r>
+        <w:rPr>
+          <w:lang w:val="sq-AL"/>
+        </w:rPr>
+        <w:t>ë</w:t>
+      </w:r>
+      <w:r>
+        <w:rPr>
+          <w:lang w:val="sq-AL"/>
+        </w:rPr>
+        <w:t xml:space="preserve"> </w:t>
+      </w:r>
+      <w:r>
+        <w:rPr>
+          <w:lang w:val="sq-AL"/>
+        </w:rPr>
+        <w:t>punësimit</w:t>
+      </w:r>
+      <w:r>
+        <w:rPr>
+          <w:lang w:val="sq-AL"/>
+        </w:rPr>
+        <w:t xml:space="preserve">. </w:t>
+      </w:r>
+      <w:r>
+        <w:rPr>
+          <w:lang w:val="sq-AL"/>
+        </w:rPr>
+        <w:t>Femrat e papun</w:t>
+      </w:r>
+      <w:r>
+        <w:rPr>
+          <w:lang w:val="sq-AL"/>
+        </w:rPr>
+        <w:t>ë</w:t>
+      </w:r>
+      <w:r>
+        <w:rPr>
+          <w:lang w:val="sq-AL"/>
+        </w:rPr>
+        <w:t>suara zakonisht jan</w:t>
+      </w:r>
+      <w:r>
+        <w:rPr>
+          <w:lang w:val="sq-AL"/>
+        </w:rPr>
+        <w:t>ë</w:t>
+      </w:r>
+      <w:r>
+        <w:rPr>
+          <w:lang w:val="sq-AL"/>
+        </w:rPr>
+        <w:t xml:space="preserve"> amvise dhe nuk </w:t>
+      </w:r>
+      <w:r>
+        <w:rPr>
+          <w:lang w:val="sq-AL"/>
+        </w:rPr>
+        <w:t>kanë</w:t>
+      </w:r>
+      <w:r>
+        <w:rPr>
+          <w:lang w:val="sq-AL"/>
+        </w:rPr>
+        <w:t xml:space="preserve"> se si t</w:t>
+      </w:r>
+      <w:r>
+        <w:rPr>
+          <w:lang w:val="sq-AL"/>
+        </w:rPr>
+        <w:t>ë</w:t>
+      </w:r>
+      <w:r>
+        <w:rPr>
+          <w:lang w:val="sq-AL"/>
+        </w:rPr>
+        <w:t xml:space="preserve"> p</w:t>
+      </w:r>
+      <w:r>
+        <w:rPr>
+          <w:lang w:val="sq-AL"/>
+        </w:rPr>
+        <w:t>ë</w:t>
+      </w:r>
+      <w:r>
+        <w:rPr>
+          <w:lang w:val="sq-AL"/>
+        </w:rPr>
+        <w:t>rfitojn</w:t>
+      </w:r>
+      <w:r>
+        <w:rPr>
+          <w:lang w:val="sq-AL"/>
+        </w:rPr>
+        <w:t>ë</w:t>
+      </w:r>
+      <w:r>
+        <w:rPr>
+          <w:lang w:val="sq-AL"/>
+        </w:rPr>
+        <w:t xml:space="preserve"> nj</w:t>
+      </w:r>
+      <w:r>
+        <w:rPr>
+          <w:lang w:val="sq-AL"/>
+        </w:rPr>
+        <w:t>ë</w:t>
+      </w:r>
+      <w:r>
+        <w:rPr>
+          <w:lang w:val="sq-AL"/>
+        </w:rPr>
+        <w:t xml:space="preserve"> shum</w:t>
+      </w:r>
+      <w:r>
+        <w:rPr>
+          <w:lang w:val="sq-AL"/>
+        </w:rPr>
+        <w:t>ë</w:t>
+      </w:r>
+      <w:r>
+        <w:rPr>
+          <w:lang w:val="sq-AL"/>
+        </w:rPr>
+        <w:t xml:space="preserve"> t</w:t>
+      </w:r>
+      <w:r>
+        <w:rPr>
+          <w:lang w:val="sq-AL"/>
+        </w:rPr>
+        <w:t>ë</w:t>
+      </w:r>
+      <w:r>
+        <w:rPr>
+          <w:lang w:val="sq-AL"/>
+        </w:rPr>
+        <w:t xml:space="preserve"> t</w:t>
+      </w:r>
+      <w:r>
+        <w:rPr>
+          <w:lang w:val="sq-AL"/>
+        </w:rPr>
+        <w:t>ë</w:t>
+      </w:r>
+      <w:r>
+        <w:rPr>
+          <w:lang w:val="sq-AL"/>
+        </w:rPr>
+        <w:t xml:space="preserve"> hollave. </w:t>
+      </w:r>
+    </w:p>
+    <w:p>
+      <w:pPr>
+        <w:spacing w:after="39" w:line="360" w:lineRule="auto"/>
+        <w:ind w:left="730"/>
+        <w:rPr>
+          <w:lang w:val="sq-AL"/>
+        </w:rPr>
+      </w:pPr>
+      <w:r>
+        <w:rPr>
+          <w:lang w:val="sq-AL"/>
+        </w:rPr>
+        <w:t>Ideale do t</w:t>
+      </w:r>
+      <w:r>
+        <w:rPr>
+          <w:lang w:val="sq-AL"/>
+        </w:rPr>
+        <w:t>ë</w:t>
+      </w:r>
+      <w:r>
+        <w:rPr>
+          <w:lang w:val="sq-AL"/>
+        </w:rPr>
+        <w:t xml:space="preserve"> ishte sikur t</w:t>
+      </w:r>
+      <w:r>
+        <w:rPr>
+          <w:lang w:val="sq-AL"/>
+        </w:rPr>
+        <w:t>ë</w:t>
+      </w:r>
+      <w:r>
+        <w:rPr>
+          <w:lang w:val="sq-AL"/>
+        </w:rPr>
+        <w:t xml:space="preserve"> ofroheshin sh</w:t>
+      </w:r>
+      <w:r>
+        <w:rPr>
+          <w:lang w:val="sq-AL"/>
+        </w:rPr>
+        <w:t>ë</w:t>
+      </w:r>
+      <w:r>
+        <w:rPr>
+          <w:lang w:val="sq-AL"/>
+        </w:rPr>
+        <w:t>rbime sht</w:t>
+      </w:r>
+      <w:r>
+        <w:rPr>
+          <w:lang w:val="sq-AL"/>
+        </w:rPr>
+        <w:t>ë</w:t>
+      </w:r>
+      <w:r>
+        <w:rPr>
+          <w:lang w:val="sq-AL"/>
+        </w:rPr>
+        <w:t>piake p</w:t>
+      </w:r>
+      <w:r>
+        <w:rPr>
+          <w:lang w:val="sq-AL"/>
+        </w:rPr>
+        <w:t>ë</w:t>
+      </w:r>
+      <w:r>
+        <w:rPr>
+          <w:lang w:val="sq-AL"/>
+        </w:rPr>
+        <w:t>r njer</w:t>
+      </w:r>
+      <w:r>
+        <w:rPr>
+          <w:lang w:val="sq-AL"/>
+        </w:rPr>
+        <w:t>ë</w:t>
+      </w:r>
+      <w:r>
+        <w:rPr>
+          <w:lang w:val="sq-AL"/>
+        </w:rPr>
+        <w:t>zit q</w:t>
+      </w:r>
+      <w:r>
+        <w:rPr>
+          <w:lang w:val="sq-AL"/>
+        </w:rPr>
+        <w:t>ë</w:t>
+      </w:r>
+      <w:r>
+        <w:rPr>
+          <w:lang w:val="sq-AL"/>
+        </w:rPr>
+        <w:t xml:space="preserve"> punojn</w:t>
+      </w:r>
+      <w:r>
+        <w:rPr>
+          <w:lang w:val="sq-AL"/>
+        </w:rPr>
+        <w:t>ë</w:t>
+      </w:r>
+      <w:r>
+        <w:rPr>
+          <w:lang w:val="sq-AL"/>
+        </w:rPr>
+        <w:t>, nd</w:t>
+      </w:r>
+      <w:r>
+        <w:rPr>
+          <w:lang w:val="sq-AL"/>
+        </w:rPr>
+        <w:t>ë</w:t>
+      </w:r>
+      <w:r>
+        <w:rPr>
+          <w:lang w:val="sq-AL"/>
+        </w:rPr>
+        <w:t>rkoh</w:t>
+      </w:r>
+      <w:r>
+        <w:rPr>
+          <w:lang w:val="sq-AL"/>
+        </w:rPr>
+        <w:t>ë</w:t>
+      </w:r>
+      <w:r>
+        <w:rPr>
+          <w:lang w:val="sq-AL"/>
+        </w:rPr>
+        <w:t xml:space="preserve"> q</w:t>
+      </w:r>
+      <w:r>
+        <w:rPr>
+          <w:lang w:val="sq-AL"/>
+        </w:rPr>
+        <w:t>ë</w:t>
+      </w:r>
+      <w:r>
+        <w:rPr>
+          <w:lang w:val="sq-AL"/>
+        </w:rPr>
+        <w:t xml:space="preserve"> ata jan</w:t>
+      </w:r>
+      <w:r>
+        <w:rPr>
+          <w:lang w:val="sq-AL"/>
+        </w:rPr>
+        <w:t>ë</w:t>
+      </w:r>
+      <w:r>
+        <w:rPr>
+          <w:lang w:val="sq-AL"/>
+        </w:rPr>
+        <w:t xml:space="preserve"> jasht</w:t>
+      </w:r>
+      <w:r>
+        <w:rPr>
+          <w:lang w:val="sq-AL"/>
+        </w:rPr>
+        <w:t>ë</w:t>
+      </w:r>
+      <w:r>
+        <w:rPr>
+          <w:lang w:val="sq-AL"/>
+        </w:rPr>
+        <w:t xml:space="preserve"> sht</w:t>
+      </w:r>
+      <w:r>
+        <w:rPr>
+          <w:lang w:val="sq-AL"/>
+        </w:rPr>
+        <w:t>ë</w:t>
+      </w:r>
+      <w:r>
+        <w:rPr>
+          <w:lang w:val="sq-AL"/>
+        </w:rPr>
+        <w:t>pis</w:t>
+      </w:r>
+      <w:r>
+        <w:rPr>
+          <w:lang w:val="sq-AL"/>
+        </w:rPr>
+        <w:t>ë</w:t>
+      </w:r>
+      <w:r>
+        <w:rPr>
+          <w:lang w:val="sq-AL"/>
+        </w:rPr>
+        <w:t>, pun</w:t>
+      </w:r>
+      <w:r>
+        <w:rPr>
+          <w:lang w:val="sq-AL"/>
+        </w:rPr>
+        <w:t>ë</w:t>
+      </w:r>
+      <w:r>
+        <w:rPr>
+          <w:lang w:val="sq-AL"/>
+        </w:rPr>
+        <w:t>t t</w:t>
+      </w:r>
+      <w:r>
+        <w:rPr>
+          <w:lang w:val="sq-AL"/>
+        </w:rPr>
+        <w:t>ë</w:t>
+      </w:r>
+      <w:r>
+        <w:rPr>
+          <w:lang w:val="sq-AL"/>
+        </w:rPr>
+        <w:t xml:space="preserve"> kryheshin, </w:t>
+      </w:r>
+      <w:r>
+        <w:rPr>
+          <w:lang w:val="sq-AL"/>
+        </w:rPr>
+        <w:t>t</w:t>
+      </w:r>
+      <w:r>
+        <w:rPr>
+          <w:lang w:val="sq-AL"/>
+        </w:rPr>
+        <w:t>ë</w:t>
+      </w:r>
+      <w:r>
+        <w:rPr>
+          <w:lang w:val="sq-AL"/>
+        </w:rPr>
+        <w:t xml:space="preserve"> mund t</w:t>
+      </w:r>
+      <w:r>
+        <w:rPr>
+          <w:lang w:val="sq-AL"/>
+        </w:rPr>
+        <w:t>ë</w:t>
+      </w:r>
+      <w:r>
+        <w:rPr>
+          <w:lang w:val="sq-AL"/>
+        </w:rPr>
+        <w:t xml:space="preserve"> </w:t>
+      </w:r>
+      <w:r>
+        <w:rPr>
+          <w:lang w:val="sq-AL"/>
+        </w:rPr>
+        <w:t>blinin</w:t>
+      </w:r>
+      <w:r>
+        <w:rPr>
+          <w:lang w:val="sq-AL"/>
+        </w:rPr>
+        <w:t xml:space="preserve"> ushqim t</w:t>
+      </w:r>
+      <w:r>
+        <w:rPr>
+          <w:lang w:val="sq-AL"/>
+        </w:rPr>
+        <w:t>ë</w:t>
+      </w:r>
+      <w:r>
+        <w:rPr>
+          <w:lang w:val="sq-AL"/>
+        </w:rPr>
+        <w:t xml:space="preserve"> fresk</w:t>
+      </w:r>
+      <w:r>
+        <w:rPr>
+          <w:lang w:val="sq-AL"/>
+        </w:rPr>
+        <w:t>ë</w:t>
+      </w:r>
+      <w:r>
+        <w:rPr>
+          <w:lang w:val="sq-AL"/>
+        </w:rPr>
+        <w:t>t dhe t</w:t>
+      </w:r>
+      <w:r>
+        <w:rPr>
+          <w:lang w:val="sq-AL"/>
+        </w:rPr>
+        <w:t>ë</w:t>
+      </w:r>
+      <w:r>
+        <w:rPr>
+          <w:lang w:val="sq-AL"/>
+        </w:rPr>
+        <w:t xml:space="preserve"> lir</w:t>
+      </w:r>
+      <w:r>
+        <w:rPr>
+          <w:lang w:val="sq-AL"/>
+        </w:rPr>
+        <w:t>ë</w:t>
+      </w:r>
+      <w:r>
+        <w:rPr>
+          <w:lang w:val="sq-AL"/>
+        </w:rPr>
+        <w:t xml:space="preserve"> t</w:t>
+      </w:r>
+      <w:r>
+        <w:rPr>
+          <w:lang w:val="sq-AL"/>
+        </w:rPr>
+        <w:t>ë</w:t>
+      </w:r>
+      <w:r>
+        <w:rPr>
+          <w:lang w:val="sq-AL"/>
+        </w:rPr>
+        <w:t xml:space="preserve"> </w:t>
+      </w:r>
+      <w:r>
+        <w:rPr>
+          <w:lang w:val="sq-AL"/>
+        </w:rPr>
+        <w:t>përgatitur</w:t>
+      </w:r>
+      <w:r>
+        <w:rPr>
+          <w:lang w:val="sq-AL"/>
+        </w:rPr>
+        <w:t xml:space="preserve"> n</w:t>
+      </w:r>
+      <w:r>
+        <w:rPr>
+          <w:lang w:val="sq-AL"/>
+        </w:rPr>
+        <w:t>ë</w:t>
+      </w:r>
+      <w:r>
+        <w:rPr>
+          <w:lang w:val="sq-AL"/>
+        </w:rPr>
+        <w:t xml:space="preserve"> sht</w:t>
+      </w:r>
+      <w:r>
+        <w:rPr>
+          <w:lang w:val="sq-AL"/>
+        </w:rPr>
+        <w:t>ë</w:t>
+      </w:r>
+      <w:r>
+        <w:rPr>
+          <w:lang w:val="sq-AL"/>
+        </w:rPr>
+        <w:t xml:space="preserve">pi, </w:t>
+      </w:r>
+      <w:r>
+        <w:rPr>
+          <w:lang w:val="sq-AL"/>
+        </w:rPr>
+        <w:t xml:space="preserve">të kenë mundësi të </w:t>
+      </w:r>
+      <w:r>
+        <w:rPr>
+          <w:lang w:val="sq-AL"/>
+        </w:rPr>
+        <w:t>punojnë</w:t>
+      </w:r>
+      <w:r>
+        <w:rPr>
+          <w:lang w:val="sq-AL"/>
+        </w:rPr>
+        <w:t xml:space="preserve"> punë t</w:t>
+      </w:r>
+      <w:r>
+        <w:rPr>
+          <w:lang w:val="sq-AL"/>
+        </w:rPr>
+        <w:t xml:space="preserve">ë pjesshme dhe jo të mundimshme, </w:t>
+      </w:r>
+      <w:r>
+        <w:rPr>
+          <w:lang w:val="sq-AL"/>
+        </w:rPr>
+        <w:t xml:space="preserve">dhe </w:t>
+      </w:r>
+      <w:r>
+        <w:rPr>
+          <w:lang w:val="sq-AL"/>
+        </w:rPr>
+        <w:t>pe</w:t>
+      </w:r>
+      <w:r>
+        <w:rPr>
+          <w:lang w:val="sq-AL"/>
+        </w:rPr>
+        <w:t>rsonat e papun</w:t>
+      </w:r>
+      <w:r>
+        <w:rPr>
+          <w:lang w:val="sq-AL"/>
+        </w:rPr>
+        <w:t>ë</w:t>
+      </w:r>
+      <w:r>
+        <w:rPr>
+          <w:lang w:val="sq-AL"/>
+        </w:rPr>
+        <w:t xml:space="preserve"> t</w:t>
+      </w:r>
+      <w:r>
+        <w:rPr>
+          <w:lang w:val="sq-AL"/>
+        </w:rPr>
+        <w:t>ë</w:t>
+      </w:r>
+      <w:r>
+        <w:rPr>
+          <w:lang w:val="sq-AL"/>
+        </w:rPr>
+        <w:t xml:space="preserve"> jen</w:t>
+      </w:r>
+      <w:r>
+        <w:rPr>
+          <w:lang w:val="sq-AL"/>
+        </w:rPr>
+        <w:t>ë</w:t>
+      </w:r>
+      <w:r>
+        <w:rPr>
+          <w:lang w:val="sq-AL"/>
+        </w:rPr>
+        <w:t xml:space="preserve"> ata q</w:t>
+      </w:r>
+      <w:r>
+        <w:rPr>
+          <w:lang w:val="sq-AL"/>
+        </w:rPr>
+        <w:t>ë</w:t>
+      </w:r>
+      <w:r>
+        <w:rPr>
+          <w:lang w:val="sq-AL"/>
+        </w:rPr>
+        <w:t xml:space="preserve"> kryejn</w:t>
+      </w:r>
+      <w:r>
+        <w:rPr>
+          <w:lang w:val="sq-AL"/>
+        </w:rPr>
+        <w:t>ë</w:t>
+      </w:r>
+      <w:r>
+        <w:rPr>
+          <w:lang w:val="sq-AL"/>
+        </w:rPr>
+        <w:t xml:space="preserve"> </w:t>
+      </w:r>
+      <w:r>
+        <w:rPr>
+          <w:lang w:val="sq-AL"/>
+        </w:rPr>
+        <w:t>k</w:t>
+      </w:r>
+      <w:r>
+        <w:rPr>
+          <w:lang w:val="sq-AL"/>
+        </w:rPr>
+        <w:t>ë</w:t>
+      </w:r>
+      <w:r>
+        <w:rPr>
+          <w:lang w:val="sq-AL"/>
+        </w:rPr>
+        <w:t xml:space="preserve">to </w:t>
+      </w:r>
+      <w:r>
+        <w:rPr>
+          <w:lang w:val="sq-AL"/>
+        </w:rPr>
+        <w:t>shërbime të ndryshme shtëpiake</w:t>
+      </w:r>
+      <w:r>
+        <w:rPr>
+          <w:lang w:val="sq-AL"/>
+        </w:rPr>
+        <w:t xml:space="preserve"> q</w:t>
+      </w:r>
+      <w:r>
+        <w:rPr>
+          <w:lang w:val="sq-AL"/>
+        </w:rPr>
+        <w:t>ë</w:t>
+      </w:r>
+      <w:r>
+        <w:rPr>
+          <w:lang w:val="sq-AL"/>
+        </w:rPr>
+        <w:t xml:space="preserve"> t</w:t>
+      </w:r>
+      <w:r>
+        <w:rPr>
+          <w:lang w:val="sq-AL"/>
+        </w:rPr>
+        <w:t>ë</w:t>
+      </w:r>
+      <w:r>
+        <w:rPr>
+          <w:lang w:val="sq-AL"/>
+        </w:rPr>
+        <w:t xml:space="preserve"> mund t</w:t>
+      </w:r>
+      <w:r>
+        <w:rPr>
+          <w:lang w:val="sq-AL"/>
+        </w:rPr>
+        <w:t>ë</w:t>
+      </w:r>
+      <w:r>
+        <w:rPr>
+          <w:lang w:val="sq-AL"/>
+        </w:rPr>
+        <w:t xml:space="preserve"> fitonin nj</w:t>
+      </w:r>
+      <w:r>
+        <w:rPr>
+          <w:lang w:val="sq-AL"/>
+        </w:rPr>
+        <w:t>ë</w:t>
+      </w:r>
+      <w:r>
+        <w:rPr>
+          <w:lang w:val="sq-AL"/>
+        </w:rPr>
+        <w:t xml:space="preserve"> shum</w:t>
+      </w:r>
+      <w:r>
+        <w:rPr>
+          <w:lang w:val="sq-AL"/>
+        </w:rPr>
+        <w:t>ë</w:t>
+      </w:r>
+      <w:r>
+        <w:rPr>
+          <w:lang w:val="sq-AL"/>
+        </w:rPr>
+        <w:t xml:space="preserve"> simbolike t</w:t>
+      </w:r>
+      <w:r>
+        <w:rPr>
+          <w:lang w:val="sq-AL"/>
+        </w:rPr>
+        <w:t>ë</w:t>
+      </w:r>
+      <w:r>
+        <w:rPr>
+          <w:lang w:val="sq-AL"/>
+        </w:rPr>
+        <w:t xml:space="preserve"> t</w:t>
+      </w:r>
+      <w:r>
+        <w:rPr>
+          <w:lang w:val="sq-AL"/>
+        </w:rPr>
+        <w:t>ë</w:t>
+      </w:r>
+      <w:r>
+        <w:rPr>
+          <w:lang w:val="sq-AL"/>
+        </w:rPr>
+        <w:t xml:space="preserve"> hollave</w:t>
+      </w:r>
+      <w:r>
+        <w:rPr>
+          <w:lang w:val="sq-AL"/>
+        </w:rPr>
+        <w:t>.</w:t>
+      </w:r>
+    </w:p>
+    <w:p>
+      <w:pPr>
+        <w:spacing w:after="207" w:line="360" w:lineRule="auto"/>
+        <w:ind w:left="720" w:firstLine="0"/>
+        <w:rPr>
+          <w:lang w:val="sq-AL"/>
+        </w:rPr>
+      </w:pPr>
+      <w:r>
+        <w:rPr>
+          <w:lang w:val="sq-AL"/>
+        </w:rPr>
+        <w:t>Ueb aplikacioni Home Made do t’iu</w:t>
+      </w:r>
+      <w:r>
+        <w:rPr>
+          <w:lang w:val="sq-AL"/>
+        </w:rPr>
+        <w:t xml:space="preserve"> mundësoj </w:t>
+      </w:r>
+      <w:r>
+        <w:rPr>
+          <w:lang w:val="sq-AL"/>
+        </w:rPr>
+        <w:t>njer</w:t>
+      </w:r>
+      <w:r>
+        <w:rPr>
+          <w:lang w:val="sq-AL"/>
+        </w:rPr>
+        <w:t>ë</w:t>
+      </w:r>
+      <w:r>
+        <w:rPr>
+          <w:lang w:val="sq-AL"/>
+        </w:rPr>
+        <w:t>zve q</w:t>
+      </w:r>
+      <w:r>
+        <w:rPr>
+          <w:lang w:val="sq-AL"/>
+        </w:rPr>
+        <w:t>ë</w:t>
+      </w:r>
+      <w:r>
+        <w:rPr>
+          <w:lang w:val="sq-AL"/>
+        </w:rPr>
+        <w:t xml:space="preserve"> të ofrojnë apo kërkojnë shërbime shtëpiake. Njerëzit  do të mund të postojnë</w:t>
+      </w:r>
+      <w:r>
+        <w:rPr>
+          <w:lang w:val="sq-AL"/>
+        </w:rPr>
+        <w:t xml:space="preserve"> shërbimet e tyre për të tjerët</w:t>
+      </w:r>
+      <w:r>
+        <w:rPr>
+          <w:lang w:val="sq-AL"/>
+        </w:rPr>
+        <w:t xml:space="preserve"> dhe të tjerët </w:t>
+      </w:r>
+      <w:r>
+        <w:rPr>
+          <w:lang w:val="sq-AL"/>
+        </w:rPr>
+        <w:t>t</w:t>
+      </w:r>
+      <w:r>
+        <w:rPr>
+          <w:lang w:val="sq-AL"/>
+        </w:rPr>
+        <w:t>ë</w:t>
+      </w:r>
+      <w:r>
+        <w:rPr>
+          <w:lang w:val="sq-AL"/>
+        </w:rPr>
+        <w:t xml:space="preserve"> </w:t>
+      </w:r>
+      <w:r>
+        <w:rPr>
+          <w:lang w:val="sq-AL"/>
+        </w:rPr>
+        <w:t>mund të bëjnë kërkesë për ndonjë shërbim. Shërbimet do të jenë të llojeve të ndryshme dhe do të jenë të shfaqura në hartë ku njerëzit do ti shohin shërbimet që janë afër vendndodhjes së tyre.</w:t>
+      </w:r>
+      <w:r>
+        <w:rPr>
+          <w:lang w:val="sq-AL"/>
+        </w:rPr>
+        <w:t xml:space="preserve"> Programi do te jetë plotësisht i lirë nga pagesat për shfrytëzuesit.</w:t>
+      </w:r>
+    </w:p>
+    <w:p>
+      <w:pPr>
+        <w:spacing w:after="207" w:line="360" w:lineRule="auto"/>
+        <w:ind w:left="720" w:firstLine="0"/>
+        <w:rPr>
+          <w:lang w:val="sq-AL"/>
+        </w:rPr>
+      </w:pPr>
+    </w:p>
+    <w:p>
+      <w:pPr>
+        <w:spacing w:after="207" w:line="360" w:lineRule="auto"/>
+        <w:ind w:left="720" w:firstLine="0"/>
+        <w:rPr>
+          <w:lang w:val="sq-AL"/>
+        </w:rPr>
+      </w:pPr>
+    </w:p>
+    <w:p>
+      <w:pPr>
+        <w:spacing w:after="207" w:line="360" w:lineRule="auto"/>
+        <w:ind w:left="720" w:firstLine="0"/>
+        <w:rPr>
+          <w:lang w:val="sq-AL"/>
+        </w:rPr>
+      </w:pPr>
+    </w:p>
+    <w:p>
+      <w:pPr>
+        <w:spacing w:after="207" w:line="360" w:lineRule="auto"/>
+        <w:ind w:left="720" w:firstLine="0"/>
+        <w:rPr>
+          <w:lang w:val="sq-AL"/>
+        </w:rPr>
+      </w:pPr>
+    </w:p>
+    <w:p>
+      <w:pPr>
+        <w:spacing w:after="207" w:line="360" w:lineRule="auto"/>
+        <w:ind w:left="720" w:firstLine="0"/>
+        <w:rPr>
+          <w:lang w:val="sq-AL"/>
+        </w:rPr>
+      </w:pPr>
+    </w:p>
+    <w:p>
+      <w:pPr>
+        <w:spacing w:after="207" w:line="360" w:lineRule="auto"/>
+        <w:ind w:left="720" w:firstLine="0"/>
+        <w:rPr>
+          <w:lang w:val="sq-AL"/>
+        </w:rPr>
+      </w:pPr>
+    </w:p>
+    <w:p>
+      <w:pPr>
+        <w:pStyle w:val="Heading1"/>
+        <w:rPr>
+          <w:lang w:val="sq-AL"/>
+        </w:rPr>
+      </w:pPr>
+      <w:bookmarkStart w:id="4" w:name="_Toc482791429"/>
+      <w:r>
+        <w:rPr>
+          <w:lang w:val="sq-AL"/>
+        </w:rPr>
+        <w:lastRenderedPageBreak/>
+        <w:t>2.</w:t>
+      </w:r>
+      <w:r>
+        <w:rPr>
+          <w:rFonts w:ascii="Arial" w:eastAsia="Arial" w:hAnsi="Arial" w:cs="Arial"/>
+          <w:lang w:val="sq-AL"/>
+        </w:rPr>
+        <w:tab/>
+      </w:r>
+      <w:r>
+        <w:rPr>
+          <w:lang w:val="sq-AL"/>
+        </w:rPr>
+        <w:t>Fusha e P</w:t>
+      </w:r>
+      <w:r>
+        <w:rPr>
+          <w:lang w:val="sq-AL"/>
+        </w:rPr>
+        <w:t>ërkufizimit</w:t>
+      </w:r>
+      <w:bookmarkEnd w:id="4"/>
+    </w:p>
+    <w:p>
+      <w:pPr>
         <w:spacing w:after="167" w:line="360" w:lineRule="auto"/>
         <w:ind w:left="730"/>
         <w:rPr>
@@ -6648,7 +6697,7 @@
           <w:lang w:val="sq-AL"/>
         </w:rPr>
       </w:pPr>
-      <w:bookmarkStart w:id="4" w:name="_Toc482791430"/>
+      <w:bookmarkStart w:id="5" w:name="_Toc482791430"/>
       <w:r>
         <w:rPr>
           <w:lang w:val="sq-AL"/>
@@ -6669,7 +6718,7 @@
         </w:rPr>
         <w:t>Referencat</w:t>
       </w:r>
-      <w:bookmarkEnd w:id="4"/>
+      <w:bookmarkEnd w:id="5"/>
     </w:p>
     <w:p>
       <w:pPr>
@@ -6900,7 +6949,7 @@
           <w:lang w:val="sq-AL"/>
         </w:rPr>
       </w:pPr>
-      <w:bookmarkStart w:id="5" w:name="_Toc482791431"/>
+      <w:bookmarkStart w:id="6" w:name="_Toc482791431"/>
       <w:r>
         <w:rPr>
           <w:lang w:val="sq-AL"/>
@@ -6933,7 +6982,7 @@
         </w:rPr>
         <w:t>rojektit</w:t>
       </w:r>
-      <w:bookmarkEnd w:id="5"/>
+      <w:bookmarkEnd w:id="6"/>
       <w:r>
         <w:rPr>
           <w:lang w:val="sq-AL"/>
@@ -7026,7 +7075,7 @@
           <w:lang w:val="sq-AL"/>
         </w:rPr>
       </w:pPr>
-      <w:bookmarkStart w:id="6" w:name="_Toc482791432"/>
+      <w:bookmarkStart w:id="7" w:name="_Toc482791432"/>
       <w:r>
         <w:rPr>
           <w:lang w:val="sq-AL"/>
@@ -7052,7 +7101,7 @@
         </w:rPr>
         <w:t>ërgjegjësitë</w:t>
       </w:r>
-      <w:bookmarkEnd w:id="6"/>
+      <w:bookmarkEnd w:id="7"/>
     </w:p>
     <w:p>
       <w:pPr>
@@ -7954,8 +8003,6 @@
           <w:lang w:val="sq-AL"/>
         </w:rPr>
       </w:pPr>
-      <w:bookmarkStart w:id="7" w:name="_GoBack"/>
-      <w:bookmarkEnd w:id="7"/>
     </w:p>
     <w:p>
       <w:pPr>
@@ -25155,7 +25202,7 @@
       <w:rPr>
         <w:noProof/>
       </w:rPr>
-      <w:t>6</w:t>
+      <w:t>14</w:t>
     </w:r>
     <w:r>
       <w:fldChar w:fldCharType="end"/>
@@ -30030,7 +30077,7 @@
 </file>
 
 <file path=customXml/itemProps1.xml><?xml version="1.0" encoding="utf-8"?>
-<ds:datastoreItem xmlns:ds="http://schemas.openxmlformats.org/officeDocument/2006/customXml" ds:itemID="{DBE84773-CCC6-453F-B929-D1CB06E4DF10}">
+<ds:datastoreItem xmlns:ds="http://schemas.openxmlformats.org/officeDocument/2006/customXml" ds:itemID="{724B0B41-2412-477A-A316-1F5FB93C93D0}">
   <ds:schemaRefs>
     <ds:schemaRef ds:uri="http://schemas.openxmlformats.org/officeDocument/2006/bibliography"/>
   </ds:schemaRefs>

</xml_diff>